<commit_message>
Version 1.0.1: 	- Unterstützung für die AutoRotate-Funktion der Canon-Kameras hinzugefügt. 	- Die ParseArguments-Methode verwendet nun die Switch-Syntax
Version 1.0.0:
	- Ursprüngliche Version.
</commit_message>
<xml_diff>
--- a/Anleitung/CanonDTC - Anleitung.docx
+++ b/Anleitung/CanonDTC - Anleitung.docx
@@ -11,6 +11,7 @@
           <w:u w:val="single"/>
         </w:rPr>
       </w:pPr>
+      <w:proofErr w:type="spellStart"/>
       <w:r>
         <w:rPr>
           <w:b/>
@@ -18,7 +19,17 @@
           <w:szCs w:val="26"/>
           <w:u w:val="single"/>
         </w:rPr>
-        <w:t>CanonDTC - Anleitung</w:t>
+        <w:t>CanonDTC</w:t>
+      </w:r>
+      <w:proofErr w:type="spellEnd"/>
+      <w:r>
+        <w:rPr>
+          <w:b/>
+          <w:sz w:val="26"/>
+          <w:szCs w:val="26"/>
+          <w:u w:val="single"/>
+        </w:rPr>
+        <w:t xml:space="preserve"> - Anleitung</w:t>
       </w:r>
     </w:p>
     <w:p>
@@ -183,24 +194,115 @@
                 <w:szCs w:val="20"/>
                 <w:lang w:val="en-US"/>
               </w:rPr>
-              <w:t>[-canvas {&lt;none&gt; | &lt;Farbname&gt; | &lt;Farbwert&gt;}] [-JpegQu</w:t>
-            </w:r>
-            <w:r>
-              <w:rPr>
-                <w:rFonts w:ascii="Consolas" w:hAnsi="Consolas"/>
-                <w:color w:val="76923C" w:themeColor="accent3" w:themeShade="BF"/>
-                <w:sz w:val="20"/>
-                <w:szCs w:val="20"/>
-                <w:lang w:val="en-US"/>
-              </w:rPr>
-              <w:t>ality &lt;int&gt;]</w:t>
+              <w:t>[-canvas {&lt;none&gt; | &lt;</w:t>
+            </w:r>
+            <w:proofErr w:type="spellStart"/>
+            <w:r>
+              <w:rPr>
+                <w:rFonts w:ascii="Consolas" w:hAnsi="Consolas"/>
+                <w:color w:val="76923C" w:themeColor="accent3" w:themeShade="BF"/>
+                <w:sz w:val="20"/>
+                <w:szCs w:val="20"/>
+                <w:lang w:val="en-US"/>
+              </w:rPr>
+              <w:t>Farbname</w:t>
+            </w:r>
+            <w:proofErr w:type="spellEnd"/>
+            <w:r>
+              <w:rPr>
+                <w:rFonts w:ascii="Consolas" w:hAnsi="Consolas"/>
+                <w:color w:val="76923C" w:themeColor="accent3" w:themeShade="BF"/>
+                <w:sz w:val="20"/>
+                <w:szCs w:val="20"/>
+                <w:lang w:val="en-US"/>
+              </w:rPr>
+              <w:t>&gt; | &lt;</w:t>
+            </w:r>
+            <w:proofErr w:type="spellStart"/>
+            <w:r>
+              <w:rPr>
+                <w:rFonts w:ascii="Consolas" w:hAnsi="Consolas"/>
+                <w:color w:val="76923C" w:themeColor="accent3" w:themeShade="BF"/>
+                <w:sz w:val="20"/>
+                <w:szCs w:val="20"/>
+                <w:lang w:val="en-US"/>
+              </w:rPr>
+              <w:t>Farbwert</w:t>
+            </w:r>
+            <w:proofErr w:type="spellEnd"/>
+            <w:r>
+              <w:rPr>
+                <w:rFonts w:ascii="Consolas" w:hAnsi="Consolas"/>
+                <w:color w:val="76923C" w:themeColor="accent3" w:themeShade="BF"/>
+                <w:sz w:val="20"/>
+                <w:szCs w:val="20"/>
+                <w:lang w:val="en-US"/>
+              </w:rPr>
+              <w:t>&gt;}]</w:t>
+            </w:r>
+            <w:r>
+              <w:rPr>
+                <w:rFonts w:ascii="Consolas" w:hAnsi="Consolas"/>
+                <w:color w:val="76923C" w:themeColor="accent3" w:themeShade="BF"/>
+                <w:sz w:val="20"/>
+                <w:szCs w:val="20"/>
+                <w:lang w:val="en-US"/>
+              </w:rPr>
+              <w:t xml:space="preserve"> [-</w:t>
+            </w:r>
+            <w:proofErr w:type="spellStart"/>
+            <w:r>
+              <w:rPr>
+                <w:rFonts w:ascii="Consolas" w:hAnsi="Consolas"/>
+                <w:color w:val="76923C" w:themeColor="accent3" w:themeShade="BF"/>
+                <w:sz w:val="20"/>
+                <w:szCs w:val="20"/>
+                <w:lang w:val="en-US"/>
+              </w:rPr>
+              <w:t>AutoRotate</w:t>
+            </w:r>
+            <w:proofErr w:type="spellEnd"/>
+            <w:r>
+              <w:rPr>
+                <w:rFonts w:ascii="Consolas" w:hAnsi="Consolas"/>
+                <w:color w:val="76923C" w:themeColor="accent3" w:themeShade="BF"/>
+                <w:sz w:val="20"/>
+                <w:szCs w:val="20"/>
+                <w:lang w:val="en-US"/>
+              </w:rPr>
+              <w:t xml:space="preserve"> [&lt;</w:t>
+            </w:r>
+            <w:proofErr w:type="spellStart"/>
+            <w:r>
+              <w:rPr>
+                <w:rFonts w:ascii="Consolas" w:hAnsi="Consolas"/>
+                <w:color w:val="76923C" w:themeColor="accent3" w:themeShade="BF"/>
+                <w:sz w:val="20"/>
+                <w:szCs w:val="20"/>
+                <w:lang w:val="en-US"/>
+              </w:rPr>
+              <w:t>bool</w:t>
+            </w:r>
+            <w:proofErr w:type="spellEnd"/>
+            <w:r>
+              <w:rPr>
+                <w:rFonts w:ascii="Consolas" w:hAnsi="Consolas"/>
+                <w:color w:val="76923C" w:themeColor="accent3" w:themeShade="BF"/>
+                <w:sz w:val="20"/>
+                <w:szCs w:val="20"/>
+                <w:lang w:val="en-US"/>
+              </w:rPr>
+              <w:t>&gt;]</w:t>
             </w:r>
           </w:p>
           <w:p>
             <w:pPr>
               <w:ind w:left="317" w:hanging="142"/>
               <w:rPr>
-                <w:color w:val="76923C" w:themeColor="accent3" w:themeShade="BF"/>
+                <w:rFonts w:ascii="Consolas" w:hAnsi="Consolas"/>
+                <w:color w:val="76923C" w:themeColor="accent3" w:themeShade="BF"/>
+                <w:sz w:val="20"/>
+                <w:szCs w:val="20"/>
                 <w:lang w:val="en-US"/>
               </w:rPr>
             </w:pPr>
@@ -212,6 +314,80 @@
                 <w:szCs w:val="20"/>
                 <w:lang w:val="en-US"/>
               </w:rPr>
+              <w:t>[-</w:t>
+            </w:r>
+            <w:proofErr w:type="spellStart"/>
+            <w:r>
+              <w:rPr>
+                <w:rFonts w:ascii="Consolas" w:hAnsi="Consolas"/>
+                <w:color w:val="76923C" w:themeColor="accent3" w:themeShade="BF"/>
+                <w:sz w:val="20"/>
+                <w:szCs w:val="20"/>
+                <w:lang w:val="en-US"/>
+              </w:rPr>
+              <w:t>JpegQu</w:t>
+            </w:r>
+            <w:r>
+              <w:rPr>
+                <w:rFonts w:ascii="Consolas" w:hAnsi="Consolas"/>
+                <w:color w:val="76923C" w:themeColor="accent3" w:themeShade="BF"/>
+                <w:sz w:val="20"/>
+                <w:szCs w:val="20"/>
+                <w:lang w:val="en-US"/>
+              </w:rPr>
+              <w:t>ality</w:t>
+            </w:r>
+            <w:proofErr w:type="spellEnd"/>
+            <w:r>
+              <w:rPr>
+                <w:rFonts w:ascii="Consolas" w:hAnsi="Consolas"/>
+                <w:color w:val="76923C" w:themeColor="accent3" w:themeShade="BF"/>
+                <w:sz w:val="20"/>
+                <w:szCs w:val="20"/>
+                <w:lang w:val="en-US"/>
+              </w:rPr>
+              <w:t xml:space="preserve"> &lt;</w:t>
+            </w:r>
+            <w:proofErr w:type="spellStart"/>
+            <w:r>
+              <w:rPr>
+                <w:rFonts w:ascii="Consolas" w:hAnsi="Consolas"/>
+                <w:color w:val="76923C" w:themeColor="accent3" w:themeShade="BF"/>
+                <w:sz w:val="20"/>
+                <w:szCs w:val="20"/>
+                <w:lang w:val="en-US"/>
+              </w:rPr>
+              <w:t>int</w:t>
+            </w:r>
+            <w:proofErr w:type="spellEnd"/>
+            <w:r>
+              <w:rPr>
+                <w:rFonts w:ascii="Consolas" w:hAnsi="Consolas"/>
+                <w:color w:val="76923C" w:themeColor="accent3" w:themeShade="BF"/>
+                <w:sz w:val="20"/>
+                <w:szCs w:val="20"/>
+                <w:lang w:val="en-US"/>
+              </w:rPr>
+              <w:t>&gt;]</w:t>
+            </w:r>
+            <w:r>
+              <w:rPr>
+                <w:rFonts w:ascii="Consolas" w:hAnsi="Consolas"/>
+                <w:color w:val="76923C" w:themeColor="accent3" w:themeShade="BF"/>
+                <w:sz w:val="20"/>
+                <w:szCs w:val="20"/>
+                <w:lang w:val="en-US"/>
+              </w:rPr>
+              <w:t xml:space="preserve"> </w:t>
+            </w:r>
+            <w:r>
+              <w:rPr>
+                <w:rFonts w:ascii="Consolas" w:hAnsi="Consolas"/>
+                <w:color w:val="76923C" w:themeColor="accent3" w:themeShade="BF"/>
+                <w:sz w:val="20"/>
+                <w:szCs w:val="20"/>
+                <w:lang w:val="en-US"/>
+              </w:rPr>
               <w:t xml:space="preserve">[-rename </w:t>
             </w:r>
             <w:r>
@@ -222,7 +398,29 @@
                 <w:szCs w:val="20"/>
                 <w:lang w:val="en-US"/>
               </w:rPr>
-              <w:t>[&lt;bool&gt;]]</w:t>
+              <w:t>[&lt;</w:t>
+            </w:r>
+            <w:proofErr w:type="spellStart"/>
+            <w:r>
+              <w:rPr>
+                <w:rFonts w:ascii="Consolas" w:hAnsi="Consolas"/>
+                <w:color w:val="76923C" w:themeColor="accent3" w:themeShade="BF"/>
+                <w:sz w:val="20"/>
+                <w:szCs w:val="20"/>
+                <w:lang w:val="en-US"/>
+              </w:rPr>
+              <w:t>bool</w:t>
+            </w:r>
+            <w:proofErr w:type="spellEnd"/>
+            <w:r>
+              <w:rPr>
+                <w:rFonts w:ascii="Consolas" w:hAnsi="Consolas"/>
+                <w:color w:val="76923C" w:themeColor="accent3" w:themeShade="BF"/>
+                <w:sz w:val="20"/>
+                <w:szCs w:val="20"/>
+                <w:lang w:val="en-US"/>
+              </w:rPr>
+              <w:t>&gt;]]</w:t>
             </w:r>
             <w:r>
               <w:rPr>
@@ -242,7 +440,70 @@
                 <w:szCs w:val="20"/>
                 <w:lang w:val="en-US"/>
               </w:rPr>
-              <w:t>[-ExifTemplate &lt;string&gt;] [-Exiftool &lt;string&gt;]</w:t>
+              <w:t>[-</w:t>
+            </w:r>
+            <w:proofErr w:type="spellStart"/>
+            <w:r>
+              <w:rPr>
+                <w:rFonts w:ascii="Consolas" w:hAnsi="Consolas"/>
+                <w:color w:val="76923C" w:themeColor="accent3" w:themeShade="BF"/>
+                <w:sz w:val="20"/>
+                <w:szCs w:val="20"/>
+                <w:lang w:val="en-US"/>
+              </w:rPr>
+              <w:t>ExifTemplate</w:t>
+            </w:r>
+            <w:proofErr w:type="spellEnd"/>
+            <w:r>
+              <w:rPr>
+                <w:rFonts w:ascii="Consolas" w:hAnsi="Consolas"/>
+                <w:color w:val="76923C" w:themeColor="accent3" w:themeShade="BF"/>
+                <w:sz w:val="20"/>
+                <w:szCs w:val="20"/>
+                <w:lang w:val="en-US"/>
+              </w:rPr>
+              <w:t xml:space="preserve"> &lt;string&gt;]</w:t>
+            </w:r>
+          </w:p>
+          <w:p>
+            <w:pPr>
+              <w:ind w:left="317" w:hanging="142"/>
+              <w:rPr>
+                <w:color w:val="76923C" w:themeColor="accent3" w:themeShade="BF"/>
+                <w:lang w:val="en-US"/>
+              </w:rPr>
+            </w:pPr>
+            <w:r>
+              <w:rPr>
+                <w:rFonts w:ascii="Consolas" w:hAnsi="Consolas"/>
+                <w:color w:val="76923C" w:themeColor="accent3" w:themeShade="BF"/>
+                <w:sz w:val="20"/>
+                <w:szCs w:val="20"/>
+                <w:lang w:val="en-US"/>
+              </w:rPr>
+              <w:t>[-</w:t>
+            </w:r>
+            <w:proofErr w:type="spellStart"/>
+            <w:r>
+              <w:rPr>
+                <w:rFonts w:ascii="Consolas" w:hAnsi="Consolas"/>
+                <w:color w:val="76923C" w:themeColor="accent3" w:themeShade="BF"/>
+                <w:sz w:val="20"/>
+                <w:szCs w:val="20"/>
+                <w:lang w:val="en-US"/>
+              </w:rPr>
+              <w:t>Exiftool</w:t>
+            </w:r>
+            <w:proofErr w:type="spellEnd"/>
+            <w:r>
+              <w:rPr>
+                <w:rFonts w:ascii="Consolas" w:hAnsi="Consolas"/>
+                <w:color w:val="76923C" w:themeColor="accent3" w:themeShade="BF"/>
+                <w:sz w:val="20"/>
+                <w:szCs w:val="20"/>
+                <w:lang w:val="en-US"/>
+              </w:rPr>
+              <w:t xml:space="preserve"> &lt;string&gt;]</w:t>
             </w:r>
           </w:p>
         </w:tc>
@@ -368,7 +629,51 @@
                 <w:szCs w:val="20"/>
                 <w:lang w:val="en-US"/>
               </w:rPr>
-              <w:t>ne&gt; | &lt;Farbname&gt; | &lt;Farbwert&gt;}]</w:t>
+              <w:t>ne&gt; | &lt;</w:t>
+            </w:r>
+            <w:proofErr w:type="spellStart"/>
+            <w:r>
+              <w:rPr>
+                <w:rFonts w:ascii="Consolas" w:hAnsi="Consolas"/>
+                <w:color w:val="76923C" w:themeColor="accent3" w:themeShade="BF"/>
+                <w:sz w:val="20"/>
+                <w:szCs w:val="20"/>
+                <w:lang w:val="en-US"/>
+              </w:rPr>
+              <w:t>Farbname</w:t>
+            </w:r>
+            <w:proofErr w:type="spellEnd"/>
+            <w:r>
+              <w:rPr>
+                <w:rFonts w:ascii="Consolas" w:hAnsi="Consolas"/>
+                <w:color w:val="76923C" w:themeColor="accent3" w:themeShade="BF"/>
+                <w:sz w:val="20"/>
+                <w:szCs w:val="20"/>
+                <w:lang w:val="en-US"/>
+              </w:rPr>
+              <w:t>&gt; | &lt;</w:t>
+            </w:r>
+            <w:proofErr w:type="spellStart"/>
+            <w:r>
+              <w:rPr>
+                <w:rFonts w:ascii="Consolas" w:hAnsi="Consolas"/>
+                <w:color w:val="76923C" w:themeColor="accent3" w:themeShade="BF"/>
+                <w:sz w:val="20"/>
+                <w:szCs w:val="20"/>
+                <w:lang w:val="en-US"/>
+              </w:rPr>
+              <w:t>Farbwert</w:t>
+            </w:r>
+            <w:proofErr w:type="spellEnd"/>
+            <w:r>
+              <w:rPr>
+                <w:rFonts w:ascii="Consolas" w:hAnsi="Consolas"/>
+                <w:color w:val="76923C" w:themeColor="accent3" w:themeShade="BF"/>
+                <w:sz w:val="20"/>
+                <w:szCs w:val="20"/>
+                <w:lang w:val="en-US"/>
+              </w:rPr>
+              <w:t>&gt;}]</w:t>
             </w:r>
           </w:p>
           <w:p>
@@ -390,7 +695,127 @@
                 <w:szCs w:val="20"/>
                 <w:lang w:val="en-US"/>
               </w:rPr>
-              <w:t>[--JpegQuality &lt;int&gt;] [--rename [&lt;bool&gt;]] [--ExifTemplate &lt;string&gt;]</w:t>
+              <w:t>[--</w:t>
+            </w:r>
+            <w:proofErr w:type="spellStart"/>
+            <w:r>
+              <w:rPr>
+                <w:rFonts w:ascii="Consolas" w:hAnsi="Consolas"/>
+                <w:color w:val="76923C" w:themeColor="accent3" w:themeShade="BF"/>
+                <w:sz w:val="20"/>
+                <w:szCs w:val="20"/>
+                <w:lang w:val="en-US"/>
+              </w:rPr>
+              <w:t>AutoRotate</w:t>
+            </w:r>
+            <w:proofErr w:type="spellEnd"/>
+            <w:r>
+              <w:rPr>
+                <w:rFonts w:ascii="Consolas" w:hAnsi="Consolas"/>
+                <w:color w:val="76923C" w:themeColor="accent3" w:themeShade="BF"/>
+                <w:sz w:val="20"/>
+                <w:szCs w:val="20"/>
+                <w:lang w:val="en-US"/>
+              </w:rPr>
+              <w:t xml:space="preserve"> [&lt;</w:t>
+            </w:r>
+            <w:proofErr w:type="spellStart"/>
+            <w:r>
+              <w:rPr>
+                <w:rFonts w:ascii="Consolas" w:hAnsi="Consolas"/>
+                <w:color w:val="76923C" w:themeColor="accent3" w:themeShade="BF"/>
+                <w:sz w:val="20"/>
+                <w:szCs w:val="20"/>
+                <w:lang w:val="en-US"/>
+              </w:rPr>
+              <w:t>bool</w:t>
+            </w:r>
+            <w:proofErr w:type="spellEnd"/>
+            <w:r>
+              <w:rPr>
+                <w:rFonts w:ascii="Consolas" w:hAnsi="Consolas"/>
+                <w:color w:val="76923C" w:themeColor="accent3" w:themeShade="BF"/>
+                <w:sz w:val="20"/>
+                <w:szCs w:val="20"/>
+                <w:lang w:val="en-US"/>
+              </w:rPr>
+              <w:t xml:space="preserve">&gt;]] </w:t>
+            </w:r>
+            <w:r>
+              <w:rPr>
+                <w:rFonts w:ascii="Consolas" w:hAnsi="Consolas"/>
+                <w:color w:val="76923C" w:themeColor="accent3" w:themeShade="BF"/>
+                <w:sz w:val="20"/>
+                <w:szCs w:val="20"/>
+                <w:lang w:val="en-US"/>
+              </w:rPr>
+              <w:t>[--</w:t>
+            </w:r>
+            <w:proofErr w:type="spellStart"/>
+            <w:r>
+              <w:rPr>
+                <w:rFonts w:ascii="Consolas" w:hAnsi="Consolas"/>
+                <w:color w:val="76923C" w:themeColor="accent3" w:themeShade="BF"/>
+                <w:sz w:val="20"/>
+                <w:szCs w:val="20"/>
+                <w:lang w:val="en-US"/>
+              </w:rPr>
+              <w:t>JpegQuality</w:t>
+            </w:r>
+            <w:proofErr w:type="spellEnd"/>
+            <w:r>
+              <w:rPr>
+                <w:rFonts w:ascii="Consolas" w:hAnsi="Consolas"/>
+                <w:color w:val="76923C" w:themeColor="accent3" w:themeShade="BF"/>
+                <w:sz w:val="20"/>
+                <w:szCs w:val="20"/>
+                <w:lang w:val="en-US"/>
+              </w:rPr>
+              <w:t xml:space="preserve"> &lt;</w:t>
+            </w:r>
+            <w:proofErr w:type="spellStart"/>
+            <w:r>
+              <w:rPr>
+                <w:rFonts w:ascii="Consolas" w:hAnsi="Consolas"/>
+                <w:color w:val="76923C" w:themeColor="accent3" w:themeShade="BF"/>
+                <w:sz w:val="20"/>
+                <w:szCs w:val="20"/>
+                <w:lang w:val="en-US"/>
+              </w:rPr>
+              <w:t>int</w:t>
+            </w:r>
+            <w:proofErr w:type="spellEnd"/>
+            <w:r>
+              <w:rPr>
+                <w:rFonts w:ascii="Consolas" w:hAnsi="Consolas"/>
+                <w:color w:val="76923C" w:themeColor="accent3" w:themeShade="BF"/>
+                <w:sz w:val="20"/>
+                <w:szCs w:val="20"/>
+                <w:lang w:val="en-US"/>
+              </w:rPr>
+              <w:t>&gt;] [--rename [&lt;</w:t>
+            </w:r>
+            <w:proofErr w:type="spellStart"/>
+            <w:r>
+              <w:rPr>
+                <w:rFonts w:ascii="Consolas" w:hAnsi="Consolas"/>
+                <w:color w:val="76923C" w:themeColor="accent3" w:themeShade="BF"/>
+                <w:sz w:val="20"/>
+                <w:szCs w:val="20"/>
+                <w:lang w:val="en-US"/>
+              </w:rPr>
+              <w:t>bool</w:t>
+            </w:r>
+            <w:proofErr w:type="spellEnd"/>
+            <w:r>
+              <w:rPr>
+                <w:rFonts w:ascii="Consolas" w:hAnsi="Consolas"/>
+                <w:color w:val="76923C" w:themeColor="accent3" w:themeShade="BF"/>
+                <w:sz w:val="20"/>
+                <w:szCs w:val="20"/>
+                <w:lang w:val="en-US"/>
+              </w:rPr>
+              <w:t>&gt;]]</w:t>
             </w:r>
           </w:p>
           <w:p>
@@ -412,7 +837,71 @@
                 <w:szCs w:val="20"/>
                 <w:lang w:val="en-US"/>
               </w:rPr>
-              <w:t>[--Exiftool &lt;string&gt;]</w:t>
+              <w:t>[--</w:t>
+            </w:r>
+            <w:proofErr w:type="spellStart"/>
+            <w:r>
+              <w:rPr>
+                <w:rFonts w:ascii="Consolas" w:hAnsi="Consolas"/>
+                <w:color w:val="76923C" w:themeColor="accent3" w:themeShade="BF"/>
+                <w:sz w:val="20"/>
+                <w:szCs w:val="20"/>
+                <w:lang w:val="en-US"/>
+              </w:rPr>
+              <w:t>ExifTemplate</w:t>
+            </w:r>
+            <w:proofErr w:type="spellEnd"/>
+            <w:r>
+              <w:rPr>
+                <w:rFonts w:ascii="Consolas" w:hAnsi="Consolas"/>
+                <w:color w:val="76923C" w:themeColor="accent3" w:themeShade="BF"/>
+                <w:sz w:val="20"/>
+                <w:szCs w:val="20"/>
+                <w:lang w:val="en-US"/>
+              </w:rPr>
+              <w:t xml:space="preserve"> &lt;string&gt;]</w:t>
+            </w:r>
+            <w:r>
+              <w:rPr>
+                <w:rFonts w:ascii="Consolas" w:hAnsi="Consolas"/>
+                <w:color w:val="76923C" w:themeColor="accent3" w:themeShade="BF"/>
+                <w:sz w:val="20"/>
+                <w:szCs w:val="20"/>
+                <w:lang w:val="en-US"/>
+              </w:rPr>
+              <w:t xml:space="preserve"> </w:t>
+            </w:r>
+            <w:r>
+              <w:rPr>
+                <w:rFonts w:ascii="Consolas" w:hAnsi="Consolas"/>
+                <w:color w:val="76923C" w:themeColor="accent3" w:themeShade="BF"/>
+                <w:sz w:val="20"/>
+                <w:szCs w:val="20"/>
+                <w:lang w:val="en-US"/>
+              </w:rPr>
+              <w:t>[--</w:t>
+            </w:r>
+            <w:proofErr w:type="spellStart"/>
+            <w:r>
+              <w:rPr>
+                <w:rFonts w:ascii="Consolas" w:hAnsi="Consolas"/>
+                <w:color w:val="76923C" w:themeColor="accent3" w:themeShade="BF"/>
+                <w:sz w:val="20"/>
+                <w:szCs w:val="20"/>
+                <w:lang w:val="en-US"/>
+              </w:rPr>
+              <w:t>Exiftool</w:t>
+            </w:r>
+            <w:proofErr w:type="spellEnd"/>
+            <w:r>
+              <w:rPr>
+                <w:rFonts w:ascii="Consolas" w:hAnsi="Consolas"/>
+                <w:color w:val="76923C" w:themeColor="accent3" w:themeShade="BF"/>
+                <w:sz w:val="20"/>
+                <w:szCs w:val="20"/>
+                <w:lang w:val="en-US"/>
+              </w:rPr>
+              <w:t xml:space="preserve"> &lt;string&gt;]</w:t>
             </w:r>
           </w:p>
         </w:tc>
@@ -461,7 +950,15 @@
         <w:jc w:val="both"/>
       </w:pPr>
       <w:r>
-        <w:t>Das Bild muss im Jpeg-Bildformat gespeichert sein</w:t>
+        <w:t xml:space="preserve">Das Bild muss im </w:t>
+      </w:r>
+      <w:proofErr w:type="spellStart"/>
+      <w:r>
+        <w:t>Jpeg</w:t>
+      </w:r>
+      <w:proofErr w:type="spellEnd"/>
+      <w:r>
+        <w:t>-Bildformat gespeichert sein</w:t>
       </w:r>
     </w:p>
     <w:p>
@@ -572,11 +1069,19 @@
       <w:r>
         <w:t xml:space="preserve"> liegen und nach dem Schema </w:t>
       </w:r>
-      <w:r>
-        <w:rPr>
-          <w:i/>
-        </w:rPr>
-        <w:t>img_###</w:t>
+      <w:proofErr w:type="spellStart"/>
+      <w:r>
+        <w:rPr>
+          <w:i/>
+        </w:rPr>
+        <w:t>img</w:t>
+      </w:r>
+      <w:proofErr w:type="spellEnd"/>
+      <w:r>
+        <w:rPr>
+          <w:i/>
+        </w:rPr>
+        <w:t>_###</w:t>
       </w:r>
       <w:r>
         <w:rPr>
@@ -618,7 +1123,15 @@
         <w:t>“ (Format)</w:t>
       </w:r>
       <w:r>
-        <w:t xml:space="preserve"> und Exif-Daten der Bilder im </w:t>
+        <w:t xml:space="preserve"> und </w:t>
+      </w:r>
+      <w:proofErr w:type="spellStart"/>
+      <w:r>
+        <w:t>Exif</w:t>
+      </w:r>
+      <w:proofErr w:type="spellEnd"/>
+      <w:r>
+        <w:t xml:space="preserve">-Daten der Bilder im </w:t>
       </w:r>
       <w:r>
         <w:rPr>
@@ -750,7 +1263,25 @@
           <w:sz w:val="20"/>
           <w:szCs w:val="20"/>
         </w:rPr>
-        <w:t xml:space="preserve"> -target &lt;string&gt;</w:t>
+        <w:t xml:space="preserve"> -target &lt;</w:t>
+      </w:r>
+      <w:proofErr w:type="spellStart"/>
+      <w:r>
+        <w:rPr>
+          <w:i/>
+          <w:sz w:val="20"/>
+          <w:szCs w:val="20"/>
+        </w:rPr>
+        <w:t>string</w:t>
+      </w:r>
+      <w:proofErr w:type="spellEnd"/>
+      <w:r>
+        <w:rPr>
+          <w:i/>
+          <w:sz w:val="20"/>
+          <w:szCs w:val="20"/>
+        </w:rPr>
+        <w:t>&gt;</w:t>
       </w:r>
     </w:p>
     <w:p>
@@ -769,7 +1300,43 @@
           <w:sz w:val="20"/>
           <w:szCs w:val="20"/>
         </w:rPr>
-        <w:t>--target &lt;string&gt;</w:t>
+        <w:t>--</w:t>
+      </w:r>
+      <w:proofErr w:type="spellStart"/>
+      <w:r>
+        <w:rPr>
+          <w:i/>
+          <w:sz w:val="20"/>
+          <w:szCs w:val="20"/>
+        </w:rPr>
+        <w:t>target</w:t>
+      </w:r>
+      <w:proofErr w:type="spellEnd"/>
+      <w:r>
+        <w:rPr>
+          <w:i/>
+          <w:sz w:val="20"/>
+          <w:szCs w:val="20"/>
+        </w:rPr>
+        <w:t xml:space="preserve"> &lt;</w:t>
+      </w:r>
+      <w:proofErr w:type="spellStart"/>
+      <w:r>
+        <w:rPr>
+          <w:i/>
+          <w:sz w:val="20"/>
+          <w:szCs w:val="20"/>
+        </w:rPr>
+        <w:t>string</w:t>
+      </w:r>
+      <w:proofErr w:type="spellEnd"/>
+      <w:r>
+        <w:rPr>
+          <w:i/>
+          <w:sz w:val="20"/>
+          <w:szCs w:val="20"/>
+        </w:rPr>
+        <w:t>&gt;</w:t>
       </w:r>
     </w:p>
     <w:p>
@@ -824,7 +1391,23 @@
           <w:sz w:val="20"/>
           <w:szCs w:val="20"/>
         </w:rPr>
-        <w:t xml:space="preserve"> --format {&lt;640x480&gt; | &lt;1600x1200&gt; | &lt;2048x1536&gt; | &lt;2592x1944&gt; | &lt;3072x2304&gt;}</w:t>
+        <w:t xml:space="preserve"> --</w:t>
+      </w:r>
+      <w:proofErr w:type="spellStart"/>
+      <w:r>
+        <w:rPr>
+          <w:sz w:val="20"/>
+          <w:szCs w:val="20"/>
+        </w:rPr>
+        <w:t>format</w:t>
+      </w:r>
+      <w:proofErr w:type="spellEnd"/>
+      <w:r>
+        <w:rPr>
+          <w:sz w:val="20"/>
+          <w:szCs w:val="20"/>
+        </w:rPr>
+        <w:t xml:space="preserve"> {&lt;640x480&gt; | &lt;1600x1200&gt; | &lt;2048x1536&gt; | &lt;2592x1944&gt; | &lt;3072x2304&gt;}</w:t>
       </w:r>
     </w:p>
     <w:p>
@@ -859,7 +1442,39 @@
           <w:sz w:val="20"/>
           <w:szCs w:val="20"/>
         </w:rPr>
-        <w:t>-canvas &lt;string&gt;</w:t>
+        <w:t>-</w:t>
+      </w:r>
+      <w:proofErr w:type="spellStart"/>
+      <w:r>
+        <w:rPr>
+          <w:sz w:val="20"/>
+          <w:szCs w:val="20"/>
+        </w:rPr>
+        <w:t>canvas</w:t>
+      </w:r>
+      <w:proofErr w:type="spellEnd"/>
+      <w:r>
+        <w:rPr>
+          <w:sz w:val="20"/>
+          <w:szCs w:val="20"/>
+        </w:rPr>
+        <w:t xml:space="preserve"> &lt;</w:t>
+      </w:r>
+      <w:proofErr w:type="spellStart"/>
+      <w:r>
+        <w:rPr>
+          <w:sz w:val="20"/>
+          <w:szCs w:val="20"/>
+        </w:rPr>
+        <w:t>string</w:t>
+      </w:r>
+      <w:proofErr w:type="spellEnd"/>
+      <w:r>
+        <w:rPr>
+          <w:sz w:val="20"/>
+          <w:szCs w:val="20"/>
+        </w:rPr>
+        <w:t>&gt;</w:t>
       </w:r>
     </w:p>
     <w:p>
@@ -876,7 +1491,39 @@
           <w:sz w:val="20"/>
           <w:szCs w:val="20"/>
         </w:rPr>
-        <w:t>--canvas &lt;string&gt;</w:t>
+        <w:t>--</w:t>
+      </w:r>
+      <w:proofErr w:type="spellStart"/>
+      <w:r>
+        <w:rPr>
+          <w:sz w:val="20"/>
+          <w:szCs w:val="20"/>
+        </w:rPr>
+        <w:t>canvas</w:t>
+      </w:r>
+      <w:proofErr w:type="spellEnd"/>
+      <w:r>
+        <w:rPr>
+          <w:sz w:val="20"/>
+          <w:szCs w:val="20"/>
+        </w:rPr>
+        <w:t xml:space="preserve"> &lt;</w:t>
+      </w:r>
+      <w:proofErr w:type="spellStart"/>
+      <w:r>
+        <w:rPr>
+          <w:sz w:val="20"/>
+          <w:szCs w:val="20"/>
+        </w:rPr>
+        <w:t>string</w:t>
+      </w:r>
+      <w:proofErr w:type="spellEnd"/>
+      <w:r>
+        <w:rPr>
+          <w:sz w:val="20"/>
+          <w:szCs w:val="20"/>
+        </w:rPr>
+        <w:t>&gt;</w:t>
       </w:r>
     </w:p>
     <w:p>
@@ -900,7 +1547,21 @@
         <w:rPr>
           <w:i/>
         </w:rPr>
-        <w:t>&lt;none&gt;</w:t>
+        <w:t>&lt;</w:t>
+      </w:r>
+      <w:proofErr w:type="spellStart"/>
+      <w:r>
+        <w:rPr>
+          <w:i/>
+        </w:rPr>
+        <w:t>none</w:t>
+      </w:r>
+      <w:proofErr w:type="spellEnd"/>
+      <w:r>
+        <w:rPr>
+          <w:i/>
+        </w:rPr>
+        <w:t>&gt;</w:t>
       </w:r>
       <w:r>
         <w:t xml:space="preserve"> wird das Bild dem Zielformat angepasst. Andernfalls wird das </w:t>
@@ -923,12 +1584,14 @@
       <w:r>
         <w:t xml:space="preserve"> eingefärbt. Die Farbangabe erfolgt entweder als </w:t>
       </w:r>
+      <w:proofErr w:type="spellStart"/>
       <w:r>
         <w:rPr>
           <w:i/>
         </w:rPr>
         <w:t>Farbname</w:t>
       </w:r>
+      <w:proofErr w:type="spellEnd"/>
       <w:r>
         <w:t xml:space="preserve">, wobei die Namen Werte der </w:t>
       </w:r>
@@ -936,8 +1599,16 @@
         <w:rPr>
           <w:i/>
         </w:rPr>
-        <w:t>.Net KnownColor-Enumeration</w:t>
-      </w:r>
+        <w:t xml:space="preserve">.Net </w:t>
+      </w:r>
+      <w:proofErr w:type="spellStart"/>
+      <w:r>
+        <w:rPr>
+          <w:i/>
+        </w:rPr>
+        <w:t>KnownColor-Enumeration</w:t>
+      </w:r>
+      <w:proofErr w:type="spellEnd"/>
       <w:r>
         <w:t xml:space="preserve"> sein müssen (ansonsten wird schwarz verwendet). Alternativ kann die Farbe auch als Hex-Code mit dem Schema </w:t>
       </w:r>
@@ -965,7 +1636,39 @@
           <w:sz w:val="20"/>
           <w:szCs w:val="20"/>
         </w:rPr>
-        <w:t>-JpegQuality &lt;int&gt;</w:t>
+        <w:t>-</w:t>
+      </w:r>
+      <w:proofErr w:type="spellStart"/>
+      <w:r>
+        <w:rPr>
+          <w:sz w:val="20"/>
+          <w:szCs w:val="20"/>
+        </w:rPr>
+        <w:t>AutoRotate</w:t>
+      </w:r>
+      <w:proofErr w:type="spellEnd"/>
+      <w:r>
+        <w:rPr>
+          <w:sz w:val="20"/>
+          <w:szCs w:val="20"/>
+        </w:rPr>
+        <w:t xml:space="preserve"> [&lt;</w:t>
+      </w:r>
+      <w:proofErr w:type="spellStart"/>
+      <w:r>
+        <w:rPr>
+          <w:sz w:val="20"/>
+          <w:szCs w:val="20"/>
+        </w:rPr>
+        <w:t>bool</w:t>
+      </w:r>
+      <w:proofErr w:type="spellEnd"/>
+      <w:r>
+        <w:rPr>
+          <w:sz w:val="20"/>
+          <w:szCs w:val="20"/>
+        </w:rPr>
+        <w:t>&gt;]</w:t>
       </w:r>
     </w:p>
     <w:p>
@@ -982,7 +1685,244 @@
           <w:sz w:val="20"/>
           <w:szCs w:val="20"/>
         </w:rPr>
-        <w:t>--JpegQuality &lt;int&gt;</w:t>
+        <w:t>--</w:t>
+      </w:r>
+      <w:proofErr w:type="spellStart"/>
+      <w:r>
+        <w:rPr>
+          <w:sz w:val="20"/>
+          <w:szCs w:val="20"/>
+        </w:rPr>
+        <w:t>AutoRotate</w:t>
+      </w:r>
+      <w:proofErr w:type="spellEnd"/>
+      <w:r>
+        <w:rPr>
+          <w:sz w:val="20"/>
+          <w:szCs w:val="20"/>
+        </w:rPr>
+        <w:t xml:space="preserve"> </w:t>
+      </w:r>
+      <w:r>
+        <w:rPr>
+          <w:sz w:val="20"/>
+          <w:szCs w:val="20"/>
+        </w:rPr>
+        <w:t>[&lt;</w:t>
+      </w:r>
+      <w:proofErr w:type="spellStart"/>
+      <w:r>
+        <w:rPr>
+          <w:sz w:val="20"/>
+          <w:szCs w:val="20"/>
+        </w:rPr>
+        <w:t>bool</w:t>
+      </w:r>
+      <w:proofErr w:type="spellEnd"/>
+      <w:r>
+        <w:rPr>
+          <w:sz w:val="20"/>
+          <w:szCs w:val="20"/>
+        </w:rPr>
+        <w:t>&gt;]</w:t>
+      </w:r>
+    </w:p>
+    <w:p>
+      <w:pPr>
+        <w:ind w:left="142"/>
+        <w:jc w:val="both"/>
+      </w:pPr>
+      <w:r>
+        <w:t xml:space="preserve">Legt fest, ob die </w:t>
+      </w:r>
+      <w:proofErr w:type="spellStart"/>
+      <w:r>
+        <w:rPr>
+          <w:i/>
+        </w:rPr>
+        <w:t>AutoRotate</w:t>
+      </w:r>
+      <w:proofErr w:type="spellEnd"/>
+      <w:r>
+        <w:t xml:space="preserve">-Funktion der Canon-Kameras genutzt werden soll um Hochformatbilder darzustellen. </w:t>
+      </w:r>
+      <w:r>
+        <w:rPr>
+          <w:i/>
+        </w:rPr>
+        <w:t>1</w:t>
+      </w:r>
+      <w:r>
+        <w:t xml:space="preserve">, </w:t>
+      </w:r>
+      <w:proofErr w:type="spellStart"/>
+      <w:r>
+        <w:rPr>
+          <w:i/>
+        </w:rPr>
+        <w:t>true</w:t>
+      </w:r>
+      <w:proofErr w:type="spellEnd"/>
+      <w:r>
+        <w:t xml:space="preserve"> und ein </w:t>
+      </w:r>
+      <w:r>
+        <w:rPr>
+          <w:i/>
+        </w:rPr>
+        <w:t xml:space="preserve">fehlender </w:t>
+      </w:r>
+      <w:proofErr w:type="spellStart"/>
+      <w:r>
+        <w:rPr>
+          <w:i/>
+        </w:rPr>
+        <w:t>boolscher</w:t>
+      </w:r>
+      <w:proofErr w:type="spellEnd"/>
+      <w:r>
+        <w:rPr>
+          <w:i/>
+        </w:rPr>
+        <w:t xml:space="preserve"> Wert</w:t>
+      </w:r>
+      <w:r>
+        <w:t xml:space="preserve"> </w:t>
+      </w:r>
+      <w:proofErr w:type="gramStart"/>
+      <w:r>
+        <w:t>werden</w:t>
+      </w:r>
+      <w:proofErr w:type="gramEnd"/>
+      <w:r>
+        <w:t xml:space="preserve"> als TRUE interpretiert, </w:t>
+      </w:r>
+      <w:r>
+        <w:rPr>
+          <w:i/>
+        </w:rPr>
+        <w:t>0</w:t>
+      </w:r>
+      <w:r>
+        <w:t xml:space="preserve"> und </w:t>
+      </w:r>
+      <w:proofErr w:type="spellStart"/>
+      <w:r>
+        <w:rPr>
+          <w:i/>
+        </w:rPr>
+        <w:t>false</w:t>
+      </w:r>
+      <w:proofErr w:type="spellEnd"/>
+      <w:r>
+        <w:t xml:space="preserve"> entsprechend als </w:t>
+      </w:r>
+      <w:r>
+        <w:rPr>
+          <w:i/>
+        </w:rPr>
+        <w:t>FALSE</w:t>
+      </w:r>
+      <w:r>
+        <w:t>.</w:t>
+      </w:r>
+    </w:p>
+    <w:p>
+      <w:pPr>
+        <w:spacing w:after="0"/>
+        <w:ind w:left="142"/>
+        <w:rPr>
+          <w:sz w:val="20"/>
+          <w:szCs w:val="20"/>
+        </w:rPr>
+      </w:pPr>
+      <w:r>
+        <w:rPr>
+          <w:sz w:val="20"/>
+          <w:szCs w:val="20"/>
+        </w:rPr>
+        <w:t>-</w:t>
+      </w:r>
+      <w:proofErr w:type="spellStart"/>
+      <w:r>
+        <w:rPr>
+          <w:sz w:val="20"/>
+          <w:szCs w:val="20"/>
+        </w:rPr>
+        <w:t>JpegQuality</w:t>
+      </w:r>
+      <w:proofErr w:type="spellEnd"/>
+      <w:r>
+        <w:rPr>
+          <w:sz w:val="20"/>
+          <w:szCs w:val="20"/>
+        </w:rPr>
+        <w:t xml:space="preserve"> &lt;</w:t>
+      </w:r>
+      <w:proofErr w:type="spellStart"/>
+      <w:r>
+        <w:rPr>
+          <w:sz w:val="20"/>
+          <w:szCs w:val="20"/>
+        </w:rPr>
+        <w:t>int</w:t>
+      </w:r>
+      <w:proofErr w:type="spellEnd"/>
+      <w:r>
+        <w:rPr>
+          <w:sz w:val="20"/>
+          <w:szCs w:val="20"/>
+        </w:rPr>
+        <w:t>&gt;</w:t>
+      </w:r>
+    </w:p>
+    <w:p>
+      <w:pPr>
+        <w:spacing w:after="0"/>
+        <w:ind w:left="142"/>
+        <w:rPr>
+          <w:sz w:val="20"/>
+          <w:szCs w:val="20"/>
+        </w:rPr>
+      </w:pPr>
+      <w:r>
+        <w:rPr>
+          <w:sz w:val="20"/>
+          <w:szCs w:val="20"/>
+        </w:rPr>
+        <w:t>--</w:t>
+      </w:r>
+      <w:proofErr w:type="spellStart"/>
+      <w:r>
+        <w:rPr>
+          <w:sz w:val="20"/>
+          <w:szCs w:val="20"/>
+        </w:rPr>
+        <w:t>JpegQuality</w:t>
+      </w:r>
+      <w:proofErr w:type="spellEnd"/>
+      <w:r>
+        <w:rPr>
+          <w:sz w:val="20"/>
+          <w:szCs w:val="20"/>
+        </w:rPr>
+        <w:t xml:space="preserve"> &lt;</w:t>
+      </w:r>
+      <w:proofErr w:type="spellStart"/>
+      <w:r>
+        <w:rPr>
+          <w:sz w:val="20"/>
+          <w:szCs w:val="20"/>
+        </w:rPr>
+        <w:t>int</w:t>
+      </w:r>
+      <w:proofErr w:type="spellEnd"/>
+      <w:r>
+        <w:rPr>
+          <w:sz w:val="20"/>
+          <w:szCs w:val="20"/>
+        </w:rPr>
+        <w:t>&gt;</w:t>
       </w:r>
     </w:p>
     <w:p>
@@ -1029,7 +1969,39 @@
           <w:sz w:val="20"/>
           <w:szCs w:val="20"/>
         </w:rPr>
-        <w:t>-rename [&lt;bool&gt;]</w:t>
+        <w:t>-</w:t>
+      </w:r>
+      <w:proofErr w:type="spellStart"/>
+      <w:r>
+        <w:rPr>
+          <w:sz w:val="20"/>
+          <w:szCs w:val="20"/>
+        </w:rPr>
+        <w:t>rename</w:t>
+      </w:r>
+      <w:proofErr w:type="spellEnd"/>
+      <w:r>
+        <w:rPr>
+          <w:sz w:val="20"/>
+          <w:szCs w:val="20"/>
+        </w:rPr>
+        <w:t xml:space="preserve"> [&lt;</w:t>
+      </w:r>
+      <w:proofErr w:type="spellStart"/>
+      <w:r>
+        <w:rPr>
+          <w:sz w:val="20"/>
+          <w:szCs w:val="20"/>
+        </w:rPr>
+        <w:t>bool</w:t>
+      </w:r>
+      <w:proofErr w:type="spellEnd"/>
+      <w:r>
+        <w:rPr>
+          <w:sz w:val="20"/>
+          <w:szCs w:val="20"/>
+        </w:rPr>
+        <w:t>&gt;]</w:t>
       </w:r>
     </w:p>
     <w:p>
@@ -1046,7 +2018,39 @@
           <w:sz w:val="20"/>
           <w:szCs w:val="20"/>
         </w:rPr>
-        <w:t>--rename [&lt;bool&gt;]</w:t>
+        <w:t>--</w:t>
+      </w:r>
+      <w:proofErr w:type="spellStart"/>
+      <w:r>
+        <w:rPr>
+          <w:sz w:val="20"/>
+          <w:szCs w:val="20"/>
+        </w:rPr>
+        <w:t>rename</w:t>
+      </w:r>
+      <w:proofErr w:type="spellEnd"/>
+      <w:r>
+        <w:rPr>
+          <w:sz w:val="20"/>
+          <w:szCs w:val="20"/>
+        </w:rPr>
+        <w:t xml:space="preserve"> [&lt;</w:t>
+      </w:r>
+      <w:proofErr w:type="spellStart"/>
+      <w:r>
+        <w:rPr>
+          <w:sz w:val="20"/>
+          <w:szCs w:val="20"/>
+        </w:rPr>
+        <w:t>bool</w:t>
+      </w:r>
+      <w:proofErr w:type="spellEnd"/>
+      <w:r>
+        <w:rPr>
+          <w:sz w:val="20"/>
+          <w:szCs w:val="20"/>
+        </w:rPr>
+        <w:t>&gt;]</w:t>
       </w:r>
     </w:p>
     <w:p>
@@ -1066,11 +2070,19 @@
       <w:r>
         <w:t xml:space="preserve"> dem Canon-Schema </w:t>
       </w:r>
-      <w:r>
-        <w:rPr>
-          <w:i/>
-        </w:rPr>
-        <w:t>img_####</w:t>
+      <w:proofErr w:type="spellStart"/>
+      <w:r>
+        <w:rPr>
+          <w:i/>
+        </w:rPr>
+        <w:t>img</w:t>
+      </w:r>
+      <w:proofErr w:type="spellEnd"/>
+      <w:r>
+        <w:rPr>
+          <w:i/>
+        </w:rPr>
+        <w:t>_####</w:t>
       </w:r>
       <w:r>
         <w:t xml:space="preserve"> entsprechend benannt werden sollen. </w:t>
@@ -1084,12 +2096,14 @@
       <w:r>
         <w:t xml:space="preserve">, </w:t>
       </w:r>
+      <w:proofErr w:type="spellStart"/>
       <w:r>
         <w:rPr>
           <w:i/>
         </w:rPr>
         <w:t>true</w:t>
       </w:r>
+      <w:proofErr w:type="spellEnd"/>
       <w:r>
         <w:t xml:space="preserve"> und ein </w:t>
       </w:r>
@@ -1097,10 +2111,32 @@
         <w:rPr>
           <w:i/>
         </w:rPr>
-        <w:t>fehlender boolscher Wert</w:t>
-      </w:r>
-      <w:r>
-        <w:t xml:space="preserve"> werden als </w:t>
+        <w:t xml:space="preserve">fehlender </w:t>
+      </w:r>
+      <w:proofErr w:type="spellStart"/>
+      <w:r>
+        <w:rPr>
+          <w:i/>
+        </w:rPr>
+        <w:t>boolscher</w:t>
+      </w:r>
+      <w:proofErr w:type="spellEnd"/>
+      <w:r>
+        <w:rPr>
+          <w:i/>
+        </w:rPr>
+        <w:t xml:space="preserve"> Wert</w:t>
+      </w:r>
+      <w:r>
+        <w:t xml:space="preserve"> </w:t>
+      </w:r>
+      <w:proofErr w:type="gramStart"/>
+      <w:r>
+        <w:t>werden</w:t>
+      </w:r>
+      <w:proofErr w:type="gramEnd"/>
+      <w:r>
+        <w:t xml:space="preserve"> als </w:t>
       </w:r>
       <w:r>
         <w:rPr>
@@ -1120,12 +2156,14 @@
       <w:r>
         <w:t xml:space="preserve"> und </w:t>
       </w:r>
+      <w:proofErr w:type="spellStart"/>
       <w:r>
         <w:rPr>
           <w:i/>
         </w:rPr>
         <w:t>false</w:t>
       </w:r>
+      <w:proofErr w:type="spellEnd"/>
       <w:r>
         <w:t xml:space="preserve"> entsprechend als </w:t>
       </w:r>
@@ -1153,7 +2191,39 @@
           <w:sz w:val="20"/>
           <w:szCs w:val="20"/>
         </w:rPr>
-        <w:t xml:space="preserve"> -ExifTemplate &lt;string&gt;</w:t>
+        <w:t xml:space="preserve"> -</w:t>
+      </w:r>
+      <w:proofErr w:type="spellStart"/>
+      <w:r>
+        <w:rPr>
+          <w:sz w:val="20"/>
+          <w:szCs w:val="20"/>
+        </w:rPr>
+        <w:t>ExifTemplate</w:t>
+      </w:r>
+      <w:proofErr w:type="spellEnd"/>
+      <w:r>
+        <w:rPr>
+          <w:sz w:val="20"/>
+          <w:szCs w:val="20"/>
+        </w:rPr>
+        <w:t xml:space="preserve"> &lt;</w:t>
+      </w:r>
+      <w:proofErr w:type="spellStart"/>
+      <w:r>
+        <w:rPr>
+          <w:sz w:val="20"/>
+          <w:szCs w:val="20"/>
+        </w:rPr>
+        <w:t>string</w:t>
+      </w:r>
+      <w:proofErr w:type="spellEnd"/>
+      <w:r>
+        <w:rPr>
+          <w:sz w:val="20"/>
+          <w:szCs w:val="20"/>
+        </w:rPr>
+        <w:t>&gt;</w:t>
       </w:r>
     </w:p>
     <w:p>
@@ -1170,7 +2240,39 @@
           <w:sz w:val="20"/>
           <w:szCs w:val="20"/>
         </w:rPr>
-        <w:t xml:space="preserve"> --ExifTemplate &lt;tring&gt;</w:t>
+        <w:t xml:space="preserve"> --</w:t>
+      </w:r>
+      <w:proofErr w:type="spellStart"/>
+      <w:r>
+        <w:rPr>
+          <w:sz w:val="20"/>
+          <w:szCs w:val="20"/>
+        </w:rPr>
+        <w:t>ExifTemplate</w:t>
+      </w:r>
+      <w:proofErr w:type="spellEnd"/>
+      <w:r>
+        <w:rPr>
+          <w:sz w:val="20"/>
+          <w:szCs w:val="20"/>
+        </w:rPr>
+        <w:t xml:space="preserve"> &lt;</w:t>
+      </w:r>
+      <w:proofErr w:type="spellStart"/>
+      <w:r>
+        <w:rPr>
+          <w:sz w:val="20"/>
+          <w:szCs w:val="20"/>
+        </w:rPr>
+        <w:t>tring</w:t>
+      </w:r>
+      <w:proofErr w:type="spellEnd"/>
+      <w:r>
+        <w:rPr>
+          <w:sz w:val="20"/>
+          <w:szCs w:val="20"/>
+        </w:rPr>
+        <w:t>&gt;</w:t>
       </w:r>
     </w:p>
     <w:p>
@@ -1181,14 +2283,62 @@
       <w:r>
         <w:t xml:space="preserve">Legt die verwendete </w:t>
       </w:r>
-      <w:r>
-        <w:rPr>
-          <w:i/>
-        </w:rPr>
-        <w:t>Exif-Daten-Vorlage</w:t>
-      </w:r>
-      <w:r>
-        <w:t xml:space="preserve"> fest. Diese enthält alle von der Kamera vorausgesetzten Exif-Daten bzw. Makernotes. Es handelt sich dabei um eine Jpeg-Datei ohne Bildinhalt, die nur relevante Exif-Daten bzw. Makernotes enthält.</w:t>
+      <w:proofErr w:type="spellStart"/>
+      <w:r>
+        <w:rPr>
+          <w:i/>
+        </w:rPr>
+        <w:t>Exif</w:t>
+      </w:r>
+      <w:proofErr w:type="spellEnd"/>
+      <w:r>
+        <w:rPr>
+          <w:i/>
+        </w:rPr>
+        <w:t>-Daten-Vorlage</w:t>
+      </w:r>
+      <w:r>
+        <w:t xml:space="preserve"> fest. Diese enthält alle von der Kamera vorausgesetzten </w:t>
+      </w:r>
+      <w:proofErr w:type="spellStart"/>
+      <w:r>
+        <w:t>Exif</w:t>
+      </w:r>
+      <w:proofErr w:type="spellEnd"/>
+      <w:r>
+        <w:t xml:space="preserve">-Daten bzw. </w:t>
+      </w:r>
+      <w:proofErr w:type="spellStart"/>
+      <w:r>
+        <w:t>Makernotes</w:t>
+      </w:r>
+      <w:proofErr w:type="spellEnd"/>
+      <w:r>
+        <w:t xml:space="preserve">. Es handelt sich dabei um eine </w:t>
+      </w:r>
+      <w:proofErr w:type="spellStart"/>
+      <w:r>
+        <w:t>Jpeg</w:t>
+      </w:r>
+      <w:proofErr w:type="spellEnd"/>
+      <w:r>
+        <w:t xml:space="preserve">-Datei ohne Bildinhalt, die nur relevante </w:t>
+      </w:r>
+      <w:proofErr w:type="spellStart"/>
+      <w:r>
+        <w:t>Exif</w:t>
+      </w:r>
+      <w:proofErr w:type="spellEnd"/>
+      <w:r>
+        <w:t xml:space="preserve">-Daten bzw. </w:t>
+      </w:r>
+      <w:proofErr w:type="spellStart"/>
+      <w:r>
+        <w:t>Makernotes</w:t>
+      </w:r>
+      <w:proofErr w:type="spellEnd"/>
+      <w:r>
+        <w:t xml:space="preserve"> enthält.</w:t>
       </w:r>
     </w:p>
     <w:p>
@@ -1205,7 +2355,39 @@
           <w:sz w:val="20"/>
           <w:szCs w:val="20"/>
         </w:rPr>
-        <w:t>-Exiftool &lt;string&gt;</w:t>
+        <w:t>-</w:t>
+      </w:r>
+      <w:proofErr w:type="spellStart"/>
+      <w:r>
+        <w:rPr>
+          <w:sz w:val="20"/>
+          <w:szCs w:val="20"/>
+        </w:rPr>
+        <w:t>Exiftool</w:t>
+      </w:r>
+      <w:proofErr w:type="spellEnd"/>
+      <w:r>
+        <w:rPr>
+          <w:sz w:val="20"/>
+          <w:szCs w:val="20"/>
+        </w:rPr>
+        <w:t xml:space="preserve"> &lt;</w:t>
+      </w:r>
+      <w:proofErr w:type="spellStart"/>
+      <w:r>
+        <w:rPr>
+          <w:sz w:val="20"/>
+          <w:szCs w:val="20"/>
+        </w:rPr>
+        <w:t>string</w:t>
+      </w:r>
+      <w:proofErr w:type="spellEnd"/>
+      <w:r>
+        <w:rPr>
+          <w:sz w:val="20"/>
+          <w:szCs w:val="20"/>
+        </w:rPr>
+        <w:t>&gt;</w:t>
       </w:r>
     </w:p>
     <w:p>
@@ -1222,7 +2404,39 @@
           <w:sz w:val="20"/>
           <w:szCs w:val="20"/>
         </w:rPr>
-        <w:t>--Exiftool &lt;string&gt;</w:t>
+        <w:t>--</w:t>
+      </w:r>
+      <w:proofErr w:type="spellStart"/>
+      <w:r>
+        <w:rPr>
+          <w:sz w:val="20"/>
+          <w:szCs w:val="20"/>
+        </w:rPr>
+        <w:t>Exiftool</w:t>
+      </w:r>
+      <w:proofErr w:type="spellEnd"/>
+      <w:r>
+        <w:rPr>
+          <w:sz w:val="20"/>
+          <w:szCs w:val="20"/>
+        </w:rPr>
+        <w:t xml:space="preserve"> &lt;</w:t>
+      </w:r>
+      <w:proofErr w:type="spellStart"/>
+      <w:r>
+        <w:rPr>
+          <w:sz w:val="20"/>
+          <w:szCs w:val="20"/>
+        </w:rPr>
+        <w:t>string</w:t>
+      </w:r>
+      <w:proofErr w:type="spellEnd"/>
+      <w:r>
+        <w:rPr>
+          <w:sz w:val="20"/>
+          <w:szCs w:val="20"/>
+        </w:rPr>
+        <w:t>&gt;</w:t>
       </w:r>
     </w:p>
     <w:p>
@@ -1234,7 +2448,15 @@
         <w:t>Legt den Dateipfad des</w:t>
       </w:r>
       <w:r>
-        <w:t xml:space="preserve"> Exiftools von Phil Harvey fest (</w:t>
+        <w:t xml:space="preserve"> </w:t>
+      </w:r>
+      <w:proofErr w:type="spellStart"/>
+      <w:r>
+        <w:t>Exiftools</w:t>
+      </w:r>
+      <w:proofErr w:type="spellEnd"/>
+      <w:r>
+        <w:t xml:space="preserve"> von Phil Harvey fest (</w:t>
       </w:r>
       <w:hyperlink r:id="rId5" w:history="1">
         <w:r>
@@ -1262,6 +2484,7 @@
           <w:sz w:val="20"/>
           <w:szCs w:val="20"/>
         </w:rPr>
+        <w:lastRenderedPageBreak/>
         <w:t>-help</w:t>
       </w:r>
     </w:p>
@@ -1279,8 +2502,17 @@
           <w:sz w:val="20"/>
           <w:szCs w:val="20"/>
         </w:rPr>
-        <w:t>--help</w:t>
-      </w:r>
+        <w:t>--</w:t>
+      </w:r>
+      <w:proofErr w:type="spellStart"/>
+      <w:r>
+        <w:rPr>
+          <w:sz w:val="20"/>
+          <w:szCs w:val="20"/>
+        </w:rPr>
+        <w:t>help</w:t>
+      </w:r>
+      <w:proofErr w:type="spellEnd"/>
     </w:p>
     <w:p>
       <w:pPr>
@@ -1317,15 +2549,34 @@
           <w:lang w:val="en-US"/>
         </w:rPr>
       </w:pPr>
+      <w:proofErr w:type="spellStart"/>
       <w:r>
         <w:rPr>
           <w:b/>
           <w:i/>
           <w:lang w:val="en-US"/>
         </w:rPr>
-        <w:lastRenderedPageBreak/>
-        <w:t>Getestete Kameramodelle</w:t>
-      </w:r>
+        <w:t>Getestete</w:t>
+      </w:r>
+      <w:proofErr w:type="spellEnd"/>
+      <w:r>
+        <w:rPr>
+          <w:b/>
+          <w:i/>
+          <w:lang w:val="en-US"/>
+        </w:rPr>
+        <w:t xml:space="preserve"> </w:t>
+      </w:r>
+      <w:proofErr w:type="spellStart"/>
+      <w:r>
+        <w:rPr>
+          <w:b/>
+          <w:i/>
+          <w:lang w:val="en-US"/>
+        </w:rPr>
+        <w:t>Kameramodelle</w:t>
+      </w:r>
+      <w:proofErr w:type="spellEnd"/>
     </w:p>
     <w:p>
       <w:pPr>
@@ -1341,13 +2592,41 @@
         <w:rPr>
           <w:lang w:val="en-US"/>
         </w:rPr>
-        <w:t>Canon Powershot A710 IS</w:t>
-      </w:r>
+        <w:t xml:space="preserve">Canon </w:t>
+      </w:r>
+      <w:proofErr w:type="spellStart"/>
       <w:r>
         <w:rPr>
           <w:lang w:val="en-US"/>
         </w:rPr>
-        <w:t xml:space="preserve"> (Exif-Daten-Vorlage: canon.jpg)</w:t>
+        <w:t>Powershot</w:t>
+      </w:r>
+      <w:proofErr w:type="spellEnd"/>
+      <w:r>
+        <w:rPr>
+          <w:lang w:val="en-US"/>
+        </w:rPr>
+        <w:t xml:space="preserve"> A710 IS</w:t>
+      </w:r>
+      <w:r>
+        <w:rPr>
+          <w:lang w:val="en-US"/>
+        </w:rPr>
+        <w:t xml:space="preserve"> (</w:t>
+      </w:r>
+      <w:proofErr w:type="spellStart"/>
+      <w:r>
+        <w:rPr>
+          <w:lang w:val="en-US"/>
+        </w:rPr>
+        <w:t>Exif-Daten-Vorlage</w:t>
+      </w:r>
+      <w:proofErr w:type="spellEnd"/>
+      <w:r>
+        <w:rPr>
+          <w:lang w:val="en-US"/>
+        </w:rPr>
+        <w:t>: canon.jpg)</w:t>
       </w:r>
     </w:p>
     <w:p>
@@ -1363,13 +2642,41 @@
         <w:rPr>
           <w:lang w:val="en-US"/>
         </w:rPr>
-        <w:t>Canon Powershot G3</w:t>
-      </w:r>
+        <w:t xml:space="preserve">Canon </w:t>
+      </w:r>
+      <w:proofErr w:type="spellStart"/>
       <w:r>
         <w:rPr>
           <w:lang w:val="en-US"/>
         </w:rPr>
-        <w:t xml:space="preserve"> (Exif-Daten-Vorlage: canon.jpg)</w:t>
+        <w:t>Powershot</w:t>
+      </w:r>
+      <w:proofErr w:type="spellEnd"/>
+      <w:r>
+        <w:rPr>
+          <w:lang w:val="en-US"/>
+        </w:rPr>
+        <w:t xml:space="preserve"> G3</w:t>
+      </w:r>
+      <w:r>
+        <w:rPr>
+          <w:lang w:val="en-US"/>
+        </w:rPr>
+        <w:t xml:space="preserve"> (</w:t>
+      </w:r>
+      <w:proofErr w:type="spellStart"/>
+      <w:r>
+        <w:rPr>
+          <w:lang w:val="en-US"/>
+        </w:rPr>
+        <w:t>Exif-Daten-Vorlage</w:t>
+      </w:r>
+      <w:proofErr w:type="spellEnd"/>
+      <w:r>
+        <w:rPr>
+          <w:lang w:val="en-US"/>
+        </w:rPr>
+        <w:t>: canon.jpg)</w:t>
       </w:r>
     </w:p>
     <w:p>

</xml_diff>

<commit_message>
Version 1.0.2 	- Das Arbeitsverzeichnis muss nicht mehr der Ordner sein, in dem auch das Skript liegt 	- Parameter -format (--format) in -size (--size) umbenannt 	- AutoSize-Funktion hinzugefügt 	- Parameter -AutoSize (--AutoSize) hinzugefügt 	- Parameter -NoUpscale (--NoUpscale) hinzugefügt 	- Hilfetext aktualisiert
Version 1.0.1:
	- Unterstützung für die AutoRotate-Funktion der Canon-Kameras hinzugefügt.
	- Die ParseArguments-Methode verwendet nun die Switch-Syntax

Version 1.0.0:
	- Ursprüngliche Version.
</commit_message>
<xml_diff>
--- a/Anleitung/CanonDTC - Anleitung.docx
+++ b/Anleitung/CanonDTC - Anleitung.docx
@@ -142,7 +142,27 @@
                 <w:szCs w:val="20"/>
                 <w:lang w:val="en-US"/>
               </w:rPr>
-              <w:t xml:space="preserve">[-format {&lt;640x480&gt; | </w:t>
+              <w:t>[-</w:t>
+            </w:r>
+            <w:r>
+              <w:rPr>
+                <w:rFonts w:ascii="Consolas" w:hAnsi="Consolas"/>
+                <w:color w:val="76923C" w:themeColor="accent3" w:themeShade="BF"/>
+                <w:sz w:val="20"/>
+                <w:szCs w:val="20"/>
+                <w:lang w:val="en-US"/>
+              </w:rPr>
+              <w:t>size</w:t>
+            </w:r>
+            <w:r>
+              <w:rPr>
+                <w:rFonts w:ascii="Consolas" w:hAnsi="Consolas"/>
+                <w:color w:val="76923C" w:themeColor="accent3" w:themeShade="BF"/>
+                <w:sz w:val="20"/>
+                <w:szCs w:val="20"/>
+                <w:lang w:val="en-US"/>
+              </w:rPr>
+              <w:t xml:space="preserve"> {&lt;640x480&gt; | </w:t>
             </w:r>
             <w:r>
               <w:rPr>
@@ -173,6 +193,116 @@
                 <w:lang w:val="en-US"/>
               </w:rPr>
               <w:t>&lt;3072x2304&gt;}]</w:t>
+            </w:r>
+          </w:p>
+          <w:p>
+            <w:pPr>
+              <w:ind w:left="317" w:hanging="142"/>
+              <w:rPr>
+                <w:rFonts w:ascii="Consolas" w:hAnsi="Consolas"/>
+                <w:color w:val="76923C" w:themeColor="accent3" w:themeShade="BF"/>
+                <w:sz w:val="20"/>
+                <w:szCs w:val="20"/>
+                <w:lang w:val="en-US"/>
+              </w:rPr>
+            </w:pPr>
+            <w:r>
+              <w:rPr>
+                <w:rFonts w:ascii="Consolas" w:hAnsi="Consolas"/>
+                <w:color w:val="76923C" w:themeColor="accent3" w:themeShade="BF"/>
+                <w:sz w:val="20"/>
+                <w:szCs w:val="20"/>
+                <w:lang w:val="en-US"/>
+              </w:rPr>
+              <w:t>[-</w:t>
+            </w:r>
+            <w:proofErr w:type="spellStart"/>
+            <w:r>
+              <w:rPr>
+                <w:rFonts w:ascii="Consolas" w:hAnsi="Consolas"/>
+                <w:color w:val="76923C" w:themeColor="accent3" w:themeShade="BF"/>
+                <w:sz w:val="20"/>
+                <w:szCs w:val="20"/>
+                <w:lang w:val="en-US"/>
+              </w:rPr>
+              <w:t>AutoSize</w:t>
+            </w:r>
+            <w:proofErr w:type="spellEnd"/>
+            <w:r>
+              <w:rPr>
+                <w:rFonts w:ascii="Consolas" w:hAnsi="Consolas"/>
+                <w:color w:val="76923C" w:themeColor="accent3" w:themeShade="BF"/>
+                <w:sz w:val="20"/>
+                <w:szCs w:val="20"/>
+                <w:lang w:val="en-US"/>
+              </w:rPr>
+              <w:t xml:space="preserve"> [&lt;</w:t>
+            </w:r>
+            <w:proofErr w:type="spellStart"/>
+            <w:r>
+              <w:rPr>
+                <w:rFonts w:ascii="Consolas" w:hAnsi="Consolas"/>
+                <w:color w:val="76923C" w:themeColor="accent3" w:themeShade="BF"/>
+                <w:sz w:val="20"/>
+                <w:szCs w:val="20"/>
+                <w:lang w:val="en-US"/>
+              </w:rPr>
+              <w:t>bool</w:t>
+            </w:r>
+            <w:proofErr w:type="spellEnd"/>
+            <w:r>
+              <w:rPr>
+                <w:rFonts w:ascii="Consolas" w:hAnsi="Consolas"/>
+                <w:color w:val="76923C" w:themeColor="accent3" w:themeShade="BF"/>
+                <w:sz w:val="20"/>
+                <w:szCs w:val="20"/>
+                <w:lang w:val="en-US"/>
+              </w:rPr>
+              <w:t>&gt;]] [-</w:t>
+            </w:r>
+            <w:proofErr w:type="spellStart"/>
+            <w:r>
+              <w:rPr>
+                <w:rFonts w:ascii="Consolas" w:hAnsi="Consolas"/>
+                <w:color w:val="76923C" w:themeColor="accent3" w:themeShade="BF"/>
+                <w:sz w:val="20"/>
+                <w:szCs w:val="20"/>
+                <w:lang w:val="en-US"/>
+              </w:rPr>
+              <w:t>NoUpscale</w:t>
+            </w:r>
+            <w:proofErr w:type="spellEnd"/>
+            <w:r>
+              <w:rPr>
+                <w:rFonts w:ascii="Consolas" w:hAnsi="Consolas"/>
+                <w:color w:val="76923C" w:themeColor="accent3" w:themeShade="BF"/>
+                <w:sz w:val="20"/>
+                <w:szCs w:val="20"/>
+                <w:lang w:val="en-US"/>
+              </w:rPr>
+              <w:t xml:space="preserve"> [&lt;</w:t>
+            </w:r>
+            <w:proofErr w:type="spellStart"/>
+            <w:r>
+              <w:rPr>
+                <w:rFonts w:ascii="Consolas" w:hAnsi="Consolas"/>
+                <w:color w:val="76923C" w:themeColor="accent3" w:themeShade="BF"/>
+                <w:sz w:val="20"/>
+                <w:szCs w:val="20"/>
+                <w:lang w:val="en-US"/>
+              </w:rPr>
+              <w:t>bool</w:t>
+            </w:r>
+            <w:proofErr w:type="spellEnd"/>
+            <w:r>
+              <w:rPr>
+                <w:rFonts w:ascii="Consolas" w:hAnsi="Consolas"/>
+                <w:color w:val="76923C" w:themeColor="accent3" w:themeShade="BF"/>
+                <w:sz w:val="20"/>
+                <w:szCs w:val="20"/>
+                <w:lang w:val="en-US"/>
+              </w:rPr>
+              <w:t>&gt;]]</w:t>
             </w:r>
           </w:p>
           <w:p>
@@ -619,7 +749,115 @@
                 <w:szCs w:val="20"/>
                 <w:lang w:val="en-US"/>
               </w:rPr>
-              <w:t>3072x2304&gt;}] [--canvas {&lt;no</w:t>
+              <w:t>3072x2304&gt;}]</w:t>
+            </w:r>
+            <w:r>
+              <w:rPr>
+                <w:rFonts w:ascii="Consolas" w:hAnsi="Consolas"/>
+                <w:color w:val="76923C" w:themeColor="accent3" w:themeShade="BF"/>
+                <w:sz w:val="20"/>
+                <w:szCs w:val="20"/>
+                <w:lang w:val="en-US"/>
+              </w:rPr>
+              <w:t xml:space="preserve"> [--</w:t>
+            </w:r>
+            <w:proofErr w:type="spellStart"/>
+            <w:r>
+              <w:rPr>
+                <w:rFonts w:ascii="Consolas" w:hAnsi="Consolas"/>
+                <w:color w:val="76923C" w:themeColor="accent3" w:themeShade="BF"/>
+                <w:sz w:val="20"/>
+                <w:szCs w:val="20"/>
+                <w:lang w:val="en-US"/>
+              </w:rPr>
+              <w:t>AutoSize</w:t>
+            </w:r>
+            <w:proofErr w:type="spellEnd"/>
+            <w:r>
+              <w:rPr>
+                <w:rFonts w:ascii="Consolas" w:hAnsi="Consolas"/>
+                <w:color w:val="76923C" w:themeColor="accent3" w:themeShade="BF"/>
+                <w:sz w:val="20"/>
+                <w:szCs w:val="20"/>
+                <w:lang w:val="en-US"/>
+              </w:rPr>
+              <w:t xml:space="preserve"> [&lt;</w:t>
+            </w:r>
+            <w:proofErr w:type="spellStart"/>
+            <w:r>
+              <w:rPr>
+                <w:rFonts w:ascii="Consolas" w:hAnsi="Consolas"/>
+                <w:color w:val="76923C" w:themeColor="accent3" w:themeShade="BF"/>
+                <w:sz w:val="20"/>
+                <w:szCs w:val="20"/>
+                <w:lang w:val="en-US"/>
+              </w:rPr>
+              <w:t>bool</w:t>
+            </w:r>
+            <w:proofErr w:type="spellEnd"/>
+            <w:r>
+              <w:rPr>
+                <w:rFonts w:ascii="Consolas" w:hAnsi="Consolas"/>
+                <w:color w:val="76923C" w:themeColor="accent3" w:themeShade="BF"/>
+                <w:sz w:val="20"/>
+                <w:szCs w:val="20"/>
+                <w:lang w:val="en-US"/>
+              </w:rPr>
+              <w:t>&gt;]] [--</w:t>
+            </w:r>
+            <w:proofErr w:type="spellStart"/>
+            <w:r>
+              <w:rPr>
+                <w:rFonts w:ascii="Consolas" w:hAnsi="Consolas"/>
+                <w:color w:val="76923C" w:themeColor="accent3" w:themeShade="BF"/>
+                <w:sz w:val="20"/>
+                <w:szCs w:val="20"/>
+                <w:lang w:val="en-US"/>
+              </w:rPr>
+              <w:t>NoUpscale</w:t>
+            </w:r>
+            <w:proofErr w:type="spellEnd"/>
+            <w:r>
+              <w:rPr>
+                <w:rFonts w:ascii="Consolas" w:hAnsi="Consolas"/>
+                <w:color w:val="76923C" w:themeColor="accent3" w:themeShade="BF"/>
+                <w:sz w:val="20"/>
+                <w:szCs w:val="20"/>
+                <w:lang w:val="en-US"/>
+              </w:rPr>
+              <w:t xml:space="preserve"> [&lt;</w:t>
+            </w:r>
+            <w:proofErr w:type="spellStart"/>
+            <w:r>
+              <w:rPr>
+                <w:rFonts w:ascii="Consolas" w:hAnsi="Consolas"/>
+                <w:color w:val="76923C" w:themeColor="accent3" w:themeShade="BF"/>
+                <w:sz w:val="20"/>
+                <w:szCs w:val="20"/>
+                <w:lang w:val="en-US"/>
+              </w:rPr>
+              <w:t>bool</w:t>
+            </w:r>
+            <w:proofErr w:type="spellEnd"/>
+            <w:r>
+              <w:rPr>
+                <w:rFonts w:ascii="Consolas" w:hAnsi="Consolas"/>
+                <w:color w:val="76923C" w:themeColor="accent3" w:themeShade="BF"/>
+                <w:sz w:val="20"/>
+                <w:szCs w:val="20"/>
+                <w:lang w:val="en-US"/>
+              </w:rPr>
+              <w:t>&gt;]]</w:t>
+            </w:r>
+            <w:r>
+              <w:rPr>
+                <w:rFonts w:ascii="Consolas" w:hAnsi="Consolas"/>
+                <w:color w:val="76923C" w:themeColor="accent3" w:themeShade="BF"/>
+                <w:sz w:val="20"/>
+                <w:szCs w:val="20"/>
+                <w:lang w:val="en-US"/>
+              </w:rPr>
+              <w:t xml:space="preserve"> [--canvas {&lt;no</w:t>
             </w:r>
             <w:r>
               <w:rPr>
@@ -674,6 +912,124 @@
                 <w:lang w:val="en-US"/>
               </w:rPr>
               <w:t>&gt;}]</w:t>
+            </w:r>
+            <w:r>
+              <w:rPr>
+                <w:rFonts w:ascii="Consolas" w:hAnsi="Consolas"/>
+                <w:color w:val="76923C" w:themeColor="accent3" w:themeShade="BF"/>
+                <w:sz w:val="20"/>
+                <w:szCs w:val="20"/>
+                <w:lang w:val="en-US"/>
+              </w:rPr>
+              <w:t xml:space="preserve"> </w:t>
+            </w:r>
+            <w:r>
+              <w:rPr>
+                <w:rFonts w:ascii="Consolas" w:hAnsi="Consolas"/>
+                <w:color w:val="76923C" w:themeColor="accent3" w:themeShade="BF"/>
+                <w:sz w:val="20"/>
+                <w:szCs w:val="20"/>
+                <w:lang w:val="en-US"/>
+              </w:rPr>
+              <w:t>[--</w:t>
+            </w:r>
+            <w:proofErr w:type="spellStart"/>
+            <w:r>
+              <w:rPr>
+                <w:rFonts w:ascii="Consolas" w:hAnsi="Consolas"/>
+                <w:color w:val="76923C" w:themeColor="accent3" w:themeShade="BF"/>
+                <w:sz w:val="20"/>
+                <w:szCs w:val="20"/>
+                <w:lang w:val="en-US"/>
+              </w:rPr>
+              <w:t>AutoRotate</w:t>
+            </w:r>
+            <w:proofErr w:type="spellEnd"/>
+            <w:r>
+              <w:rPr>
+                <w:rFonts w:ascii="Consolas" w:hAnsi="Consolas"/>
+                <w:color w:val="76923C" w:themeColor="accent3" w:themeShade="BF"/>
+                <w:sz w:val="20"/>
+                <w:szCs w:val="20"/>
+                <w:lang w:val="en-US"/>
+              </w:rPr>
+              <w:t xml:space="preserve"> [&lt;</w:t>
+            </w:r>
+            <w:proofErr w:type="spellStart"/>
+            <w:r>
+              <w:rPr>
+                <w:rFonts w:ascii="Consolas" w:hAnsi="Consolas"/>
+                <w:color w:val="76923C" w:themeColor="accent3" w:themeShade="BF"/>
+                <w:sz w:val="20"/>
+                <w:szCs w:val="20"/>
+                <w:lang w:val="en-US"/>
+              </w:rPr>
+              <w:t>bool</w:t>
+            </w:r>
+            <w:proofErr w:type="spellEnd"/>
+            <w:r>
+              <w:rPr>
+                <w:rFonts w:ascii="Consolas" w:hAnsi="Consolas"/>
+                <w:color w:val="76923C" w:themeColor="accent3" w:themeShade="BF"/>
+                <w:sz w:val="20"/>
+                <w:szCs w:val="20"/>
+                <w:lang w:val="en-US"/>
+              </w:rPr>
+              <w:t xml:space="preserve">&gt;]] </w:t>
+            </w:r>
+            <w:r>
+              <w:rPr>
+                <w:rFonts w:ascii="Consolas" w:hAnsi="Consolas"/>
+                <w:color w:val="76923C" w:themeColor="accent3" w:themeShade="BF"/>
+                <w:sz w:val="20"/>
+                <w:szCs w:val="20"/>
+                <w:lang w:val="en-US"/>
+              </w:rPr>
+              <w:t>[--</w:t>
+            </w:r>
+            <w:proofErr w:type="spellStart"/>
+            <w:r>
+              <w:rPr>
+                <w:rFonts w:ascii="Consolas" w:hAnsi="Consolas"/>
+                <w:color w:val="76923C" w:themeColor="accent3" w:themeShade="BF"/>
+                <w:sz w:val="20"/>
+                <w:szCs w:val="20"/>
+                <w:lang w:val="en-US"/>
+              </w:rPr>
+              <w:t>JpegQuality</w:t>
+            </w:r>
+            <w:proofErr w:type="spellEnd"/>
+            <w:r>
+              <w:rPr>
+                <w:rFonts w:ascii="Consolas" w:hAnsi="Consolas"/>
+                <w:color w:val="76923C" w:themeColor="accent3" w:themeShade="BF"/>
+                <w:sz w:val="20"/>
+                <w:szCs w:val="20"/>
+                <w:lang w:val="en-US"/>
+              </w:rPr>
+              <w:t xml:space="preserve"> &lt;</w:t>
+            </w:r>
+            <w:proofErr w:type="spellStart"/>
+            <w:r>
+              <w:rPr>
+                <w:rFonts w:ascii="Consolas" w:hAnsi="Consolas"/>
+                <w:color w:val="76923C" w:themeColor="accent3" w:themeShade="BF"/>
+                <w:sz w:val="20"/>
+                <w:szCs w:val="20"/>
+                <w:lang w:val="en-US"/>
+              </w:rPr>
+              <w:t>int</w:t>
+            </w:r>
+            <w:proofErr w:type="spellEnd"/>
+            <w:r>
+              <w:rPr>
+                <w:rFonts w:ascii="Consolas" w:hAnsi="Consolas"/>
+                <w:color w:val="76923C" w:themeColor="accent3" w:themeShade="BF"/>
+                <w:sz w:val="20"/>
+                <w:szCs w:val="20"/>
+                <w:lang w:val="en-US"/>
+              </w:rPr>
+              <w:t>&gt;]</w:t>
             </w:r>
           </w:p>
           <w:p>
@@ -695,7 +1051,7 @@
                 <w:szCs w:val="20"/>
                 <w:lang w:val="en-US"/>
               </w:rPr>
-              <w:t>[--</w:t>
+              <w:t>[--rename [&lt;</w:t>
             </w:r>
             <w:proofErr w:type="spellStart"/>
             <w:r>
@@ -706,7 +1062,7 @@
                 <w:szCs w:val="20"/>
                 <w:lang w:val="en-US"/>
               </w:rPr>
-              <w:t>AutoRotate</w:t>
+              <w:t>bool</w:t>
             </w:r>
             <w:proofErr w:type="spellEnd"/>
             <w:r>
@@ -717,118 +1073,18 @@
                 <w:szCs w:val="20"/>
                 <w:lang w:val="en-US"/>
               </w:rPr>
-              <w:t xml:space="preserve"> [&lt;</w:t>
-            </w:r>
-            <w:proofErr w:type="spellStart"/>
-            <w:r>
-              <w:rPr>
-                <w:rFonts w:ascii="Consolas" w:hAnsi="Consolas"/>
-                <w:color w:val="76923C" w:themeColor="accent3" w:themeShade="BF"/>
-                <w:sz w:val="20"/>
-                <w:szCs w:val="20"/>
-                <w:lang w:val="en-US"/>
-              </w:rPr>
-              <w:t>bool</w:t>
-            </w:r>
-            <w:proofErr w:type="spellEnd"/>
-            <w:r>
-              <w:rPr>
-                <w:rFonts w:ascii="Consolas" w:hAnsi="Consolas"/>
-                <w:color w:val="76923C" w:themeColor="accent3" w:themeShade="BF"/>
-                <w:sz w:val="20"/>
-                <w:szCs w:val="20"/>
-                <w:lang w:val="en-US"/>
-              </w:rPr>
-              <w:t xml:space="preserve">&gt;]] </w:t>
-            </w:r>
-            <w:r>
-              <w:rPr>
-                <w:rFonts w:ascii="Consolas" w:hAnsi="Consolas"/>
-                <w:color w:val="76923C" w:themeColor="accent3" w:themeShade="BF"/>
-                <w:sz w:val="20"/>
-                <w:szCs w:val="20"/>
-                <w:lang w:val="en-US"/>
-              </w:rPr>
-              <w:t>[--</w:t>
-            </w:r>
-            <w:proofErr w:type="spellStart"/>
-            <w:r>
-              <w:rPr>
-                <w:rFonts w:ascii="Consolas" w:hAnsi="Consolas"/>
-                <w:color w:val="76923C" w:themeColor="accent3" w:themeShade="BF"/>
-                <w:sz w:val="20"/>
-                <w:szCs w:val="20"/>
-                <w:lang w:val="en-US"/>
-              </w:rPr>
-              <w:t>JpegQuality</w:t>
-            </w:r>
-            <w:proofErr w:type="spellEnd"/>
-            <w:r>
-              <w:rPr>
-                <w:rFonts w:ascii="Consolas" w:hAnsi="Consolas"/>
-                <w:color w:val="76923C" w:themeColor="accent3" w:themeShade="BF"/>
-                <w:sz w:val="20"/>
-                <w:szCs w:val="20"/>
-                <w:lang w:val="en-US"/>
-              </w:rPr>
-              <w:t xml:space="preserve"> &lt;</w:t>
-            </w:r>
-            <w:proofErr w:type="spellStart"/>
-            <w:r>
-              <w:rPr>
-                <w:rFonts w:ascii="Consolas" w:hAnsi="Consolas"/>
-                <w:color w:val="76923C" w:themeColor="accent3" w:themeShade="BF"/>
-                <w:sz w:val="20"/>
-                <w:szCs w:val="20"/>
-                <w:lang w:val="en-US"/>
-              </w:rPr>
-              <w:t>int</w:t>
-            </w:r>
-            <w:proofErr w:type="spellEnd"/>
-            <w:r>
-              <w:rPr>
-                <w:rFonts w:ascii="Consolas" w:hAnsi="Consolas"/>
-                <w:color w:val="76923C" w:themeColor="accent3" w:themeShade="BF"/>
-                <w:sz w:val="20"/>
-                <w:szCs w:val="20"/>
-                <w:lang w:val="en-US"/>
-              </w:rPr>
-              <w:t>&gt;] [--rename [&lt;</w:t>
-            </w:r>
-            <w:proofErr w:type="spellStart"/>
-            <w:r>
-              <w:rPr>
-                <w:rFonts w:ascii="Consolas" w:hAnsi="Consolas"/>
-                <w:color w:val="76923C" w:themeColor="accent3" w:themeShade="BF"/>
-                <w:sz w:val="20"/>
-                <w:szCs w:val="20"/>
-                <w:lang w:val="en-US"/>
-              </w:rPr>
-              <w:t>bool</w:t>
-            </w:r>
-            <w:proofErr w:type="spellEnd"/>
-            <w:r>
-              <w:rPr>
-                <w:rFonts w:ascii="Consolas" w:hAnsi="Consolas"/>
-                <w:color w:val="76923C" w:themeColor="accent3" w:themeShade="BF"/>
-                <w:sz w:val="20"/>
-                <w:szCs w:val="20"/>
-                <w:lang w:val="en-US"/>
-              </w:rPr>
               <w:t>&gt;]]</w:t>
             </w:r>
-          </w:p>
-          <w:p>
-            <w:pPr>
-              <w:ind w:left="175"/>
-              <w:rPr>
-                <w:rFonts w:ascii="Consolas" w:hAnsi="Consolas"/>
-                <w:color w:val="76923C" w:themeColor="accent3" w:themeShade="BF"/>
-                <w:sz w:val="20"/>
-                <w:szCs w:val="20"/>
-                <w:lang w:val="en-US"/>
-              </w:rPr>
-            </w:pPr>
+            <w:r>
+              <w:rPr>
+                <w:rFonts w:ascii="Consolas" w:hAnsi="Consolas"/>
+                <w:color w:val="76923C" w:themeColor="accent3" w:themeShade="BF"/>
+                <w:sz w:val="20"/>
+                <w:szCs w:val="20"/>
+                <w:lang w:val="en-US"/>
+              </w:rPr>
+              <w:t xml:space="preserve"> </w:t>
+            </w:r>
             <w:r>
               <w:rPr>
                 <w:rFonts w:ascii="Consolas" w:hAnsi="Consolas"/>
@@ -1374,7 +1630,21 @@
           <w:sz w:val="20"/>
           <w:szCs w:val="20"/>
         </w:rPr>
-        <w:t>-format {&lt;640x480&gt; | &lt;1600x1200&gt; | &lt;2048x1536&gt; | &lt;2592x1944&gt; | &lt;3072x2304&gt;}</w:t>
+        <w:t>-</w:t>
+      </w:r>
+      <w:r>
+        <w:rPr>
+          <w:sz w:val="20"/>
+          <w:szCs w:val="20"/>
+        </w:rPr>
+        <w:t>size</w:t>
+      </w:r>
+      <w:r>
+        <w:rPr>
+          <w:sz w:val="20"/>
+          <w:szCs w:val="20"/>
+        </w:rPr>
+        <w:t xml:space="preserve"> {&lt;640x480&gt; | &lt;1600x1200&gt; | &lt;2048x1536&gt; | &lt;2592x1944&gt; | &lt;3072x2304&gt;}</w:t>
       </w:r>
     </w:p>
     <w:p>
@@ -1399,7 +1669,7 @@
           <w:sz w:val="20"/>
           <w:szCs w:val="20"/>
         </w:rPr>
-        <w:t>format</w:t>
+        <w:t>size</w:t>
       </w:r>
       <w:proofErr w:type="spellEnd"/>
       <w:r>
@@ -1432,6 +1702,7 @@
       <w:pPr>
         <w:spacing w:after="0"/>
         <w:ind w:left="142"/>
+        <w:jc w:val="both"/>
         <w:rPr>
           <w:sz w:val="20"/>
           <w:szCs w:val="20"/>
@@ -1450,37 +1721,45 @@
           <w:sz w:val="20"/>
           <w:szCs w:val="20"/>
         </w:rPr>
-        <w:t>canvas</w:t>
-      </w:r>
-      <w:proofErr w:type="spellEnd"/>
-      <w:r>
-        <w:rPr>
-          <w:sz w:val="20"/>
-          <w:szCs w:val="20"/>
-        </w:rPr>
-        <w:t xml:space="preserve"> &lt;</w:t>
-      </w:r>
-      <w:proofErr w:type="spellStart"/>
-      <w:r>
-        <w:rPr>
-          <w:sz w:val="20"/>
-          <w:szCs w:val="20"/>
-        </w:rPr>
-        <w:t>string</w:t>
-      </w:r>
-      <w:proofErr w:type="spellEnd"/>
-      <w:r>
-        <w:rPr>
-          <w:sz w:val="20"/>
-          <w:szCs w:val="20"/>
-        </w:rPr>
-        <w:t>&gt;</w:t>
+        <w:t>AutoSize</w:t>
+      </w:r>
+      <w:proofErr w:type="spellEnd"/>
+      <w:r>
+        <w:rPr>
+          <w:sz w:val="20"/>
+          <w:szCs w:val="20"/>
+        </w:rPr>
+        <w:t xml:space="preserve"> </w:t>
+      </w:r>
+      <w:r>
+        <w:rPr>
+          <w:sz w:val="20"/>
+          <w:szCs w:val="20"/>
+        </w:rPr>
+        <w:t>[&lt;</w:t>
+      </w:r>
+      <w:proofErr w:type="spellStart"/>
+      <w:r>
+        <w:rPr>
+          <w:sz w:val="20"/>
+          <w:szCs w:val="20"/>
+        </w:rPr>
+        <w:t>bool</w:t>
+      </w:r>
+      <w:proofErr w:type="spellEnd"/>
+      <w:r>
+        <w:rPr>
+          <w:sz w:val="20"/>
+          <w:szCs w:val="20"/>
+        </w:rPr>
+        <w:t>&gt;]</w:t>
       </w:r>
     </w:p>
     <w:p>
       <w:pPr>
         <w:spacing w:after="0"/>
         <w:ind w:left="142"/>
+        <w:jc w:val="both"/>
         <w:rPr>
           <w:sz w:val="20"/>
           <w:szCs w:val="20"/>
@@ -1499,31 +1778,31 @@
           <w:sz w:val="20"/>
           <w:szCs w:val="20"/>
         </w:rPr>
-        <w:t>canvas</w:t>
-      </w:r>
-      <w:proofErr w:type="spellEnd"/>
-      <w:r>
-        <w:rPr>
-          <w:sz w:val="20"/>
-          <w:szCs w:val="20"/>
-        </w:rPr>
-        <w:t xml:space="preserve"> &lt;</w:t>
-      </w:r>
-      <w:proofErr w:type="spellStart"/>
-      <w:r>
-        <w:rPr>
-          <w:sz w:val="20"/>
-          <w:szCs w:val="20"/>
-        </w:rPr>
-        <w:t>string</w:t>
-      </w:r>
-      <w:proofErr w:type="spellEnd"/>
-      <w:r>
-        <w:rPr>
-          <w:sz w:val="20"/>
-          <w:szCs w:val="20"/>
-        </w:rPr>
-        <w:t>&gt;</w:t>
+        <w:t>AutoSize</w:t>
+      </w:r>
+      <w:proofErr w:type="spellEnd"/>
+      <w:r>
+        <w:rPr>
+          <w:sz w:val="20"/>
+          <w:szCs w:val="20"/>
+        </w:rPr>
+        <w:t xml:space="preserve"> [&lt;</w:t>
+      </w:r>
+      <w:proofErr w:type="spellStart"/>
+      <w:r>
+        <w:rPr>
+          <w:sz w:val="20"/>
+          <w:szCs w:val="20"/>
+        </w:rPr>
+        <w:t>bool</w:t>
+      </w:r>
+      <w:proofErr w:type="spellEnd"/>
+      <w:r>
+        <w:rPr>
+          <w:sz w:val="20"/>
+          <w:szCs w:val="20"/>
+        </w:rPr>
+        <w:t>&gt;]</w:t>
       </w:r>
     </w:p>
     <w:p>
@@ -1532,94 +1811,289 @@
         <w:jc w:val="both"/>
       </w:pPr>
       <w:r>
-        <w:t xml:space="preserve">Legt das </w:t>
-      </w:r>
-      <w:r>
-        <w:rPr>
-          <w:i/>
-        </w:rPr>
-        <w:t>Skalierungsverhalten</w:t>
-      </w:r>
-      <w:r>
-        <w:t xml:space="preserve"> fest. Nur bei </w:t>
-      </w:r>
-      <w:r>
-        <w:rPr>
-          <w:i/>
-        </w:rPr>
-        <w:t>&lt;</w:t>
-      </w:r>
-      <w:proofErr w:type="spellStart"/>
-      <w:r>
-        <w:rPr>
-          <w:i/>
-        </w:rPr>
-        <w:t>none</w:t>
-      </w:r>
-      <w:proofErr w:type="spellEnd"/>
-      <w:r>
-        <w:rPr>
-          <w:i/>
-        </w:rPr>
-        <w:t>&gt;</w:t>
-      </w:r>
-      <w:r>
-        <w:t xml:space="preserve"> wird das Bild dem Zielformat angepasst. Andernfalls wird das </w:t>
-      </w:r>
-      <w:r>
-        <w:rPr>
-          <w:i/>
-        </w:rPr>
-        <w:t>Seitenverhältnis</w:t>
-      </w:r>
-      <w:r>
-        <w:t xml:space="preserve"> bewahrt und entstehende Ränder werden mit der angegebenen </w:t>
-      </w:r>
-      <w:r>
-        <w:rPr>
-          <w:i/>
-        </w:rPr>
-        <w:t>Rahmenfarbe</w:t>
-      </w:r>
-      <w:r>
-        <w:t xml:space="preserve"> eingefärbt. Die Farbangabe erfolgt entweder als </w:t>
-      </w:r>
-      <w:proofErr w:type="spellStart"/>
-      <w:r>
-        <w:rPr>
-          <w:i/>
-        </w:rPr>
-        <w:t>Farbname</w:t>
-      </w:r>
-      <w:proofErr w:type="spellEnd"/>
-      <w:r>
-        <w:t xml:space="preserve">, wobei die Namen Werte der </w:t>
-      </w:r>
-      <w:r>
-        <w:rPr>
-          <w:i/>
-        </w:rPr>
-        <w:t xml:space="preserve">.Net </w:t>
-      </w:r>
-      <w:proofErr w:type="spellStart"/>
-      <w:r>
-        <w:rPr>
-          <w:i/>
-        </w:rPr>
-        <w:t>KnownColor-Enumeration</w:t>
-      </w:r>
-      <w:proofErr w:type="spellEnd"/>
-      <w:r>
-        <w:t xml:space="preserve"> sein müssen (ansonsten wird schwarz verwendet). Alternativ kann die Farbe auch als Hex-Code mit dem Schema </w:t>
-      </w:r>
-      <w:r>
-        <w:rPr>
-          <w:i/>
-        </w:rPr>
-        <w:t>#RRGGBB</w:t>
-      </w:r>
-      <w:r>
-        <w:t xml:space="preserve"> angegeben werden.</w:t>
+        <w:t xml:space="preserve">Legt fest, ob das </w:t>
+      </w:r>
+      <w:r>
+        <w:rPr>
+          <w:i/>
+        </w:rPr>
+        <w:t>Bildformat</w:t>
+      </w:r>
+      <w:r>
+        <w:t xml:space="preserve"> automatisch gewählt werden soll. Wenn diese Funktion aktiviert ist, wird das </w:t>
+      </w:r>
+      <w:r>
+        <w:rPr>
+          <w:i/>
+        </w:rPr>
+        <w:t>Bildformat</w:t>
+      </w:r>
+      <w:r>
+        <w:t xml:space="preserve"> so gewählt, dass die Skalierung so gering wie möglich ausfällt. Mit dem Parameter -size (--</w:t>
+      </w:r>
+      <w:proofErr w:type="spellStart"/>
+      <w:r>
+        <w:t>size</w:t>
+      </w:r>
+      <w:proofErr w:type="spellEnd"/>
+      <w:r>
+        <w:t xml:space="preserve">) wird in diesem Fall das größte noch erlaubte </w:t>
+      </w:r>
+      <w:r>
+        <w:rPr>
+          <w:i/>
+        </w:rPr>
+        <w:t>Bildformat</w:t>
+      </w:r>
+      <w:r>
+        <w:t xml:space="preserve"> festgelegt. </w:t>
+      </w:r>
+      <w:r>
+        <w:rPr>
+          <w:i/>
+        </w:rPr>
+        <w:t>1</w:t>
+      </w:r>
+      <w:r>
+        <w:t xml:space="preserve">, </w:t>
+      </w:r>
+      <w:proofErr w:type="spellStart"/>
+      <w:r>
+        <w:rPr>
+          <w:i/>
+        </w:rPr>
+        <w:t>true</w:t>
+      </w:r>
+      <w:proofErr w:type="spellEnd"/>
+      <w:r>
+        <w:t xml:space="preserve"> und ein fehlender </w:t>
+      </w:r>
+      <w:proofErr w:type="spellStart"/>
+      <w:r>
+        <w:rPr>
+          <w:i/>
+        </w:rPr>
+        <w:t>boolscher</w:t>
+      </w:r>
+      <w:proofErr w:type="spellEnd"/>
+      <w:r>
+        <w:t xml:space="preserve"> Wert </w:t>
+      </w:r>
+      <w:proofErr w:type="gramStart"/>
+      <w:r>
+        <w:t>werden</w:t>
+      </w:r>
+      <w:proofErr w:type="gramEnd"/>
+      <w:r>
+        <w:t xml:space="preserve"> als TRUE interpretiert, </w:t>
+      </w:r>
+      <w:r>
+        <w:rPr>
+          <w:i/>
+        </w:rPr>
+        <w:t>0</w:t>
+      </w:r>
+      <w:r>
+        <w:t xml:space="preserve"> und </w:t>
+      </w:r>
+      <w:proofErr w:type="spellStart"/>
+      <w:r>
+        <w:rPr>
+          <w:i/>
+        </w:rPr>
+        <w:t>false</w:t>
+      </w:r>
+      <w:proofErr w:type="spellEnd"/>
+      <w:r>
+        <w:t xml:space="preserve"> entsprechend als FALSE.</w:t>
+      </w:r>
+    </w:p>
+    <w:p>
+      <w:pPr>
+        <w:spacing w:after="0"/>
+        <w:jc w:val="both"/>
+        <w:rPr>
+          <w:sz w:val="20"/>
+          <w:szCs w:val="20"/>
+        </w:rPr>
+      </w:pPr>
+      <w:r>
+        <w:rPr>
+          <w:sz w:val="20"/>
+          <w:szCs w:val="20"/>
+        </w:rPr>
+        <w:t>-</w:t>
+      </w:r>
+      <w:proofErr w:type="spellStart"/>
+      <w:r>
+        <w:rPr>
+          <w:sz w:val="20"/>
+          <w:szCs w:val="20"/>
+        </w:rPr>
+        <w:t>NoUpscale</w:t>
+      </w:r>
+      <w:proofErr w:type="spellEnd"/>
+      <w:r>
+        <w:rPr>
+          <w:sz w:val="20"/>
+          <w:szCs w:val="20"/>
+        </w:rPr>
+        <w:t xml:space="preserve"> [&lt;</w:t>
+      </w:r>
+      <w:proofErr w:type="spellStart"/>
+      <w:r>
+        <w:rPr>
+          <w:sz w:val="20"/>
+          <w:szCs w:val="20"/>
+        </w:rPr>
+        <w:t>bool</w:t>
+      </w:r>
+      <w:proofErr w:type="spellEnd"/>
+      <w:r>
+        <w:rPr>
+          <w:sz w:val="20"/>
+          <w:szCs w:val="20"/>
+        </w:rPr>
+        <w:t>&gt;]</w:t>
+      </w:r>
+    </w:p>
+    <w:p>
+      <w:pPr>
+        <w:spacing w:after="0" w:line="240" w:lineRule="auto"/>
+        <w:jc w:val="both"/>
+        <w:rPr>
+          <w:sz w:val="20"/>
+          <w:szCs w:val="20"/>
+        </w:rPr>
+      </w:pPr>
+      <w:r>
+        <w:rPr>
+          <w:sz w:val="20"/>
+          <w:szCs w:val="20"/>
+        </w:rPr>
+        <w:t>--</w:t>
+      </w:r>
+      <w:proofErr w:type="spellStart"/>
+      <w:r>
+        <w:rPr>
+          <w:sz w:val="20"/>
+          <w:szCs w:val="20"/>
+        </w:rPr>
+        <w:t>NoUpscale</w:t>
+      </w:r>
+      <w:proofErr w:type="spellEnd"/>
+      <w:r>
+        <w:rPr>
+          <w:sz w:val="20"/>
+          <w:szCs w:val="20"/>
+        </w:rPr>
+        <w:t xml:space="preserve"> [&lt;</w:t>
+      </w:r>
+      <w:proofErr w:type="spellStart"/>
+      <w:r>
+        <w:rPr>
+          <w:sz w:val="20"/>
+          <w:szCs w:val="20"/>
+        </w:rPr>
+        <w:t>bool</w:t>
+      </w:r>
+      <w:proofErr w:type="spellEnd"/>
+      <w:r>
+        <w:rPr>
+          <w:sz w:val="20"/>
+          <w:szCs w:val="20"/>
+        </w:rPr>
+        <w:t>&gt;]</w:t>
+      </w:r>
+    </w:p>
+    <w:p>
+      <w:pPr>
+        <w:ind w:left="284"/>
+        <w:jc w:val="both"/>
+      </w:pPr>
+      <w:r>
+        <w:t xml:space="preserve">Nur in Verbindung mit der </w:t>
+      </w:r>
+      <w:proofErr w:type="spellStart"/>
+      <w:r>
+        <w:rPr>
+          <w:i/>
+        </w:rPr>
+        <w:t>AutoSize</w:t>
+      </w:r>
+      <w:proofErr w:type="spellEnd"/>
+      <w:r>
+        <w:t xml:space="preserve">-Funktion von Bedeutung. Ist diese aktiv, verhindert </w:t>
+      </w:r>
+      <w:proofErr w:type="spellStart"/>
+      <w:r>
+        <w:rPr>
+          <w:i/>
+        </w:rPr>
+        <w:t>NoUpscale</w:t>
+      </w:r>
+      <w:proofErr w:type="spellEnd"/>
+      <w:r>
+        <w:t xml:space="preserve"> das Hochskalieren der Bilder. </w:t>
+      </w:r>
+      <w:r>
+        <w:rPr>
+          <w:i/>
+        </w:rPr>
+        <w:t>1</w:t>
+      </w:r>
+      <w:r>
+        <w:t xml:space="preserve">, </w:t>
+      </w:r>
+      <w:proofErr w:type="spellStart"/>
+      <w:r>
+        <w:rPr>
+          <w:i/>
+        </w:rPr>
+        <w:t>true</w:t>
+      </w:r>
+      <w:proofErr w:type="spellEnd"/>
+      <w:r>
+        <w:t xml:space="preserve"> und ein fehlender </w:t>
+      </w:r>
+      <w:proofErr w:type="spellStart"/>
+      <w:r>
+        <w:rPr>
+          <w:i/>
+        </w:rPr>
+        <w:t>boolscher</w:t>
+      </w:r>
+      <w:proofErr w:type="spellEnd"/>
+      <w:r>
+        <w:t xml:space="preserve"> Wert </w:t>
+      </w:r>
+      <w:proofErr w:type="gramStart"/>
+      <w:r>
+        <w:t>werden</w:t>
+      </w:r>
+      <w:proofErr w:type="gramEnd"/>
+      <w:r>
+        <w:t xml:space="preserve"> als TRUE interpretiert, </w:t>
+      </w:r>
+      <w:r>
+        <w:rPr>
+          <w:i/>
+        </w:rPr>
+        <w:t>0</w:t>
+      </w:r>
+      <w:r>
+        <w:t xml:space="preserve"> und </w:t>
+      </w:r>
+      <w:proofErr w:type="spellStart"/>
+      <w:r>
+        <w:rPr>
+          <w:i/>
+        </w:rPr>
+        <w:t>false</w:t>
+      </w:r>
+      <w:proofErr w:type="spellEnd"/>
+      <w:r>
+        <w:t xml:space="preserve"> entsprechend als FALSE.</w:t>
       </w:r>
     </w:p>
     <w:p>
@@ -1644,31 +2118,31 @@
           <w:sz w:val="20"/>
           <w:szCs w:val="20"/>
         </w:rPr>
-        <w:t>AutoRotate</w:t>
-      </w:r>
-      <w:proofErr w:type="spellEnd"/>
-      <w:r>
-        <w:rPr>
-          <w:sz w:val="20"/>
-          <w:szCs w:val="20"/>
-        </w:rPr>
-        <w:t xml:space="preserve"> [&lt;</w:t>
-      </w:r>
-      <w:proofErr w:type="spellStart"/>
-      <w:r>
-        <w:rPr>
-          <w:sz w:val="20"/>
-          <w:szCs w:val="20"/>
-        </w:rPr>
-        <w:t>bool</w:t>
-      </w:r>
-      <w:proofErr w:type="spellEnd"/>
-      <w:r>
-        <w:rPr>
-          <w:sz w:val="20"/>
-          <w:szCs w:val="20"/>
-        </w:rPr>
-        <w:t>&gt;]</w:t>
+        <w:t>canvas</w:t>
+      </w:r>
+      <w:proofErr w:type="spellEnd"/>
+      <w:r>
+        <w:rPr>
+          <w:sz w:val="20"/>
+          <w:szCs w:val="20"/>
+        </w:rPr>
+        <w:t xml:space="preserve"> &lt;</w:t>
+      </w:r>
+      <w:proofErr w:type="spellStart"/>
+      <w:r>
+        <w:rPr>
+          <w:sz w:val="20"/>
+          <w:szCs w:val="20"/>
+        </w:rPr>
+        <w:t>string</w:t>
+      </w:r>
+      <w:proofErr w:type="spellEnd"/>
+      <w:r>
+        <w:rPr>
+          <w:sz w:val="20"/>
+          <w:szCs w:val="20"/>
+        </w:rPr>
+        <w:t>&gt;</w:t>
       </w:r>
     </w:p>
     <w:p>
@@ -1693,6 +2167,200 @@
           <w:sz w:val="20"/>
           <w:szCs w:val="20"/>
         </w:rPr>
+        <w:t>canvas</w:t>
+      </w:r>
+      <w:proofErr w:type="spellEnd"/>
+      <w:r>
+        <w:rPr>
+          <w:sz w:val="20"/>
+          <w:szCs w:val="20"/>
+        </w:rPr>
+        <w:t xml:space="preserve"> &lt;</w:t>
+      </w:r>
+      <w:proofErr w:type="spellStart"/>
+      <w:r>
+        <w:rPr>
+          <w:sz w:val="20"/>
+          <w:szCs w:val="20"/>
+        </w:rPr>
+        <w:t>string</w:t>
+      </w:r>
+      <w:proofErr w:type="spellEnd"/>
+      <w:r>
+        <w:rPr>
+          <w:sz w:val="20"/>
+          <w:szCs w:val="20"/>
+        </w:rPr>
+        <w:t>&gt;</w:t>
+      </w:r>
+    </w:p>
+    <w:p>
+      <w:pPr>
+        <w:ind w:left="284"/>
+        <w:jc w:val="both"/>
+      </w:pPr>
+      <w:r>
+        <w:t xml:space="preserve">Legt das </w:t>
+      </w:r>
+      <w:r>
+        <w:rPr>
+          <w:i/>
+        </w:rPr>
+        <w:t>Skalierungsverhalten</w:t>
+      </w:r>
+      <w:r>
+        <w:t xml:space="preserve"> fest. Nur bei </w:t>
+      </w:r>
+      <w:r>
+        <w:rPr>
+          <w:i/>
+        </w:rPr>
+        <w:t>&lt;</w:t>
+      </w:r>
+      <w:proofErr w:type="spellStart"/>
+      <w:r>
+        <w:rPr>
+          <w:i/>
+        </w:rPr>
+        <w:t>none</w:t>
+      </w:r>
+      <w:proofErr w:type="spellEnd"/>
+      <w:r>
+        <w:rPr>
+          <w:i/>
+        </w:rPr>
+        <w:t>&gt;</w:t>
+      </w:r>
+      <w:r>
+        <w:t xml:space="preserve"> wird das Bild dem Zielformat angepasst. Andernfalls wird das </w:t>
+      </w:r>
+      <w:r>
+        <w:rPr>
+          <w:i/>
+        </w:rPr>
+        <w:t>Seitenverhältnis</w:t>
+      </w:r>
+      <w:r>
+        <w:t xml:space="preserve"> bewahrt und entstehende Ränder werden mit der angegebenen </w:t>
+      </w:r>
+      <w:r>
+        <w:rPr>
+          <w:i/>
+        </w:rPr>
+        <w:t>Rahmenfarbe</w:t>
+      </w:r>
+      <w:r>
+        <w:t xml:space="preserve"> eingefärbt. Die Farbangabe erfolgt entweder als </w:t>
+      </w:r>
+      <w:proofErr w:type="spellStart"/>
+      <w:r>
+        <w:rPr>
+          <w:i/>
+        </w:rPr>
+        <w:t>Farbname</w:t>
+      </w:r>
+      <w:proofErr w:type="spellEnd"/>
+      <w:r>
+        <w:t xml:space="preserve">, wobei die Namen Werte der </w:t>
+      </w:r>
+      <w:r>
+        <w:rPr>
+          <w:i/>
+        </w:rPr>
+        <w:t xml:space="preserve">.Net </w:t>
+      </w:r>
+      <w:proofErr w:type="spellStart"/>
+      <w:r>
+        <w:rPr>
+          <w:i/>
+        </w:rPr>
+        <w:t>KnownColor-Enumeration</w:t>
+      </w:r>
+      <w:proofErr w:type="spellEnd"/>
+      <w:r>
+        <w:t xml:space="preserve"> sein müssen (ansonsten wird schwarz verwendet). Alternativ kann die Farbe auch als Hex-Code mit dem Schema </w:t>
+      </w:r>
+      <w:r>
+        <w:rPr>
+          <w:i/>
+        </w:rPr>
+        <w:t>#RRGGBB</w:t>
+      </w:r>
+      <w:r>
+        <w:t xml:space="preserve"> angegeben werden.</w:t>
+      </w:r>
+    </w:p>
+    <w:p>
+      <w:pPr>
+        <w:spacing w:after="0"/>
+        <w:ind w:left="142"/>
+        <w:rPr>
+          <w:sz w:val="20"/>
+          <w:szCs w:val="20"/>
+        </w:rPr>
+      </w:pPr>
+      <w:r>
+        <w:rPr>
+          <w:sz w:val="20"/>
+          <w:szCs w:val="20"/>
+        </w:rPr>
+        <w:t>-</w:t>
+      </w:r>
+      <w:proofErr w:type="spellStart"/>
+      <w:r>
+        <w:rPr>
+          <w:sz w:val="20"/>
+          <w:szCs w:val="20"/>
+        </w:rPr>
+        <w:t>AutoRotate</w:t>
+      </w:r>
+      <w:proofErr w:type="spellEnd"/>
+      <w:r>
+        <w:rPr>
+          <w:sz w:val="20"/>
+          <w:szCs w:val="20"/>
+        </w:rPr>
+        <w:t xml:space="preserve"> [&lt;</w:t>
+      </w:r>
+      <w:proofErr w:type="spellStart"/>
+      <w:r>
+        <w:rPr>
+          <w:sz w:val="20"/>
+          <w:szCs w:val="20"/>
+        </w:rPr>
+        <w:t>bool</w:t>
+      </w:r>
+      <w:proofErr w:type="spellEnd"/>
+      <w:r>
+        <w:rPr>
+          <w:sz w:val="20"/>
+          <w:szCs w:val="20"/>
+        </w:rPr>
+        <w:t>&gt;]</w:t>
+      </w:r>
+    </w:p>
+    <w:p>
+      <w:pPr>
+        <w:spacing w:after="0"/>
+        <w:ind w:left="142"/>
+        <w:rPr>
+          <w:sz w:val="20"/>
+          <w:szCs w:val="20"/>
+        </w:rPr>
+      </w:pPr>
+      <w:r>
+        <w:rPr>
+          <w:sz w:val="20"/>
+          <w:szCs w:val="20"/>
+        </w:rPr>
+        <w:t>--</w:t>
+      </w:r>
+      <w:proofErr w:type="spellStart"/>
+      <w:r>
+        <w:rPr>
+          <w:sz w:val="20"/>
+          <w:szCs w:val="20"/>
+        </w:rPr>
         <w:t>AutoRotate</w:t>
       </w:r>
       <w:proofErr w:type="spellEnd"/>
@@ -1957,6 +2625,21 @@
     </w:p>
     <w:p>
       <w:pPr>
+        <w:rPr>
+          <w:sz w:val="20"/>
+          <w:szCs w:val="20"/>
+        </w:rPr>
+      </w:pPr>
+      <w:r>
+        <w:rPr>
+          <w:sz w:val="20"/>
+          <w:szCs w:val="20"/>
+        </w:rPr>
+        <w:br w:type="page"/>
+      </w:r>
+    </w:p>
+    <w:p>
+      <w:pPr>
         <w:spacing w:after="0"/>
         <w:ind w:left="142"/>
         <w:rPr>
@@ -1969,6 +2652,7 @@
           <w:sz w:val="20"/>
           <w:szCs w:val="20"/>
         </w:rPr>
+        <w:lastRenderedPageBreak/>
         <w:t>-</w:t>
       </w:r>
       <w:proofErr w:type="spellStart"/>
@@ -2484,7 +3168,6 @@
           <w:sz w:val="20"/>
           <w:szCs w:val="20"/>
         </w:rPr>
-        <w:lastRenderedPageBreak/>
         <w:t>-help</w:t>
       </w:r>
     </w:p>
@@ -2631,10 +3314,9 @@
     </w:p>
     <w:p>
       <w:pPr>
+        <w:spacing w:after="0"/>
         <w:ind w:left="142"/>
         <w:rPr>
-          <w:b/>
-          <w:i/>
           <w:lang w:val="en-US"/>
         </w:rPr>
       </w:pPr>
@@ -2677,6 +3359,68 @@
           <w:lang w:val="en-US"/>
         </w:rPr>
         <w:t>: canon.jpg)</w:t>
+      </w:r>
+    </w:p>
+    <w:p>
+      <w:pPr>
+        <w:ind w:left="142"/>
+        <w:rPr>
+          <w:lang w:val="en-US"/>
+        </w:rPr>
+      </w:pPr>
+      <w:r>
+        <w:rPr>
+          <w:lang w:val="en-US"/>
+        </w:rPr>
+        <w:t xml:space="preserve">Canon </w:t>
+      </w:r>
+      <w:proofErr w:type="spellStart"/>
+      <w:r>
+        <w:rPr>
+          <w:lang w:val="en-US"/>
+        </w:rPr>
+        <w:t>Ixus</w:t>
+      </w:r>
+      <w:proofErr w:type="spellEnd"/>
+      <w:r>
+        <w:rPr>
+          <w:lang w:val="en-US"/>
+        </w:rPr>
+        <w:t xml:space="preserve"> 75 </w:t>
+      </w:r>
+      <w:r>
+        <w:rPr>
+          <w:lang w:val="en-US"/>
+        </w:rPr>
+        <w:t>(</w:t>
+      </w:r>
+      <w:proofErr w:type="spellStart"/>
+      <w:r>
+        <w:rPr>
+          <w:lang w:val="en-US"/>
+        </w:rPr>
+        <w:t>Exif-Daten-Vorlage</w:t>
+      </w:r>
+      <w:proofErr w:type="spellEnd"/>
+      <w:r>
+        <w:rPr>
+          <w:lang w:val="en-US"/>
+        </w:rPr>
+        <w:t xml:space="preserve">: canon.jpg; </w:t>
+      </w:r>
+      <w:proofErr w:type="spellStart"/>
+      <w:r>
+        <w:rPr>
+          <w:lang w:val="en-US"/>
+        </w:rPr>
+        <w:t>getestet</w:t>
+      </w:r>
+      <w:proofErr w:type="spellEnd"/>
+      <w:r>
+        <w:rPr>
+          <w:lang w:val="en-US"/>
+        </w:rPr>
+        <w:t xml:space="preserve"> von Don)</w:t>
       </w:r>
     </w:p>
     <w:p>

</xml_diff>